<commit_message>
Fixed AND2T cell's ports and added 2-bit full adder example
</commit_message>
<xml_diff>
--- a/UserManual.docx
+++ b/UserManual.docx
@@ -42,21 +42,6 @@
         <w:rPr>
           <w:rFonts w:ascii="Times New Roman" w:hAnsi="Times New Roman" w:cs="Times New Roman"/>
         </w:rPr>
-        <w:t>P1-A4-M4</w:t>
-      </w:r>
-    </w:p>
-    <w:p>
-      <w:pPr>
-        <w:pStyle w:val="Title"/>
-        <w:jc w:val="center"/>
-        <w:rPr>
-          <w:rFonts w:ascii="Times New Roman" w:hAnsi="Times New Roman" w:cs="Times New Roman"/>
-        </w:rPr>
-      </w:pPr>
-      <w:r>
-        <w:rPr>
-          <w:rFonts w:ascii="Times New Roman" w:hAnsi="Times New Roman" w:cs="Times New Roman"/>
-        </w:rPr>
         <w:t>G</w:t>
       </w:r>
       <w:r>
@@ -156,7 +141,7 @@
           <w:rFonts w:ascii="Times New Roman" w:hAnsi="Times New Roman" w:cs="Times New Roman"/>
           <w:noProof/>
         </w:rPr>
-        <w:t>04 May 2018</w:t>
+        <w:t>09 May 2018</w:t>
       </w:r>
       <w:r>
         <w:rPr>
@@ -213,7 +198,7 @@
           <w:sz w:val="24"/>
         </w:rPr>
         <w:lastRenderedPageBreak/>
-        <w:t>Copyright © 2016-2018 by Coenrad Fourie and Lieze Schindler</w:t>
+        <w:t>Copyright © 2018 by Coenrad Fourie and Lieze Schindler</w:t>
       </w:r>
     </w:p>
     <w:p>
@@ -1799,7 +1784,7 @@
                 <w:noProof/>
                 <w:webHidden/>
               </w:rPr>
-              <w:t>36</w:t>
+              <w:t>37</w:t>
             </w:r>
             <w:r>
               <w:rPr>
@@ -1869,7 +1854,7 @@
                 <w:noProof/>
                 <w:webHidden/>
               </w:rPr>
-              <w:t>36</w:t>
+              <w:t>37</w:t>
             </w:r>
             <w:r>
               <w:rPr>
@@ -1939,7 +1924,7 @@
                 <w:noProof/>
                 <w:webHidden/>
               </w:rPr>
-              <w:t>36</w:t>
+              <w:t>37</w:t>
             </w:r>
             <w:r>
               <w:rPr>
@@ -2008,7 +1993,7 @@
                 <w:noProof/>
                 <w:webHidden/>
               </w:rPr>
-              <w:t>37</w:t>
+              <w:t>38</w:t>
             </w:r>
             <w:r>
               <w:rPr>
@@ -2077,7 +2062,7 @@
                 <w:noProof/>
                 <w:webHidden/>
               </w:rPr>
-              <w:t>37</w:t>
+              <w:t>38</w:t>
             </w:r>
             <w:r>
               <w:rPr>
@@ -2146,7 +2131,7 @@
                 <w:noProof/>
                 <w:webHidden/>
               </w:rPr>
-              <w:t>38</w:t>
+              <w:t>39</w:t>
             </w:r>
             <w:r>
               <w:rPr>
@@ -2215,7 +2200,7 @@
                 <w:noProof/>
                 <w:webHidden/>
               </w:rPr>
-              <w:t>39</w:t>
+              <w:t>40</w:t>
             </w:r>
             <w:r>
               <w:rPr>
@@ -2284,7 +2269,7 @@
                 <w:noProof/>
                 <w:webHidden/>
               </w:rPr>
-              <w:t>40</w:t>
+              <w:t>41</w:t>
             </w:r>
             <w:r>
               <w:rPr>
@@ -2353,7 +2338,7 @@
                 <w:noProof/>
                 <w:webHidden/>
               </w:rPr>
-              <w:t>41</w:t>
+              <w:t>42</w:t>
             </w:r>
             <w:r>
               <w:rPr>
@@ -2422,7 +2407,7 @@
                 <w:noProof/>
                 <w:webHidden/>
               </w:rPr>
-              <w:t>42</w:t>
+              <w:t>43</w:t>
             </w:r>
             <w:r>
               <w:rPr>
@@ -2491,7 +2476,7 @@
                 <w:noProof/>
                 <w:webHidden/>
               </w:rPr>
-              <w:t>43</w:t>
+              <w:t>44</w:t>
             </w:r>
             <w:r>
               <w:rPr>
@@ -2560,7 +2545,7 @@
                 <w:noProof/>
                 <w:webHidden/>
               </w:rPr>
-              <w:t>44</w:t>
+              <w:t>45</w:t>
             </w:r>
             <w:r>
               <w:rPr>
@@ -2629,7 +2614,7 @@
                 <w:noProof/>
                 <w:webHidden/>
               </w:rPr>
-              <w:t>45</w:t>
+              <w:t>46</w:t>
             </w:r>
             <w:r>
               <w:rPr>
@@ -2698,7 +2683,7 @@
                 <w:noProof/>
                 <w:webHidden/>
               </w:rPr>
-              <w:t>46</w:t>
+              <w:t>47</w:t>
             </w:r>
             <w:r>
               <w:rPr>
@@ -2767,7 +2752,7 @@
                 <w:noProof/>
                 <w:webHidden/>
               </w:rPr>
-              <w:t>46</w:t>
+              <w:t>47</w:t>
             </w:r>
             <w:r>
               <w:rPr>
@@ -2836,7 +2821,7 @@
                 <w:noProof/>
                 <w:webHidden/>
               </w:rPr>
-              <w:t>47</w:t>
+              <w:t>48</w:t>
             </w:r>
             <w:r>
               <w:rPr>
@@ -2905,7 +2890,7 @@
                 <w:noProof/>
                 <w:webHidden/>
               </w:rPr>
-              <w:t>48</w:t>
+              <w:t>49</w:t>
             </w:r>
             <w:r>
               <w:rPr>
@@ -2974,7 +2959,7 @@
                 <w:noProof/>
                 <w:webHidden/>
               </w:rPr>
-              <w:t>49</w:t>
+              <w:t>50</w:t>
             </w:r>
             <w:r>
               <w:rPr>
@@ -3043,7 +3028,7 @@
                 <w:noProof/>
                 <w:webHidden/>
               </w:rPr>
-              <w:t>50</w:t>
+              <w:t>51</w:t>
             </w:r>
             <w:r>
               <w:rPr>
@@ -3112,7 +3097,7 @@
                 <w:noProof/>
                 <w:webHidden/>
               </w:rPr>
-              <w:t>51</w:t>
+              <w:t>52</w:t>
             </w:r>
             <w:r>
               <w:rPr>
@@ -3181,7 +3166,7 @@
                 <w:noProof/>
                 <w:webHidden/>
               </w:rPr>
-              <w:t>52</w:t>
+              <w:t>53</w:t>
             </w:r>
             <w:r>
               <w:rPr>
@@ -3250,7 +3235,7 @@
                 <w:noProof/>
                 <w:webHidden/>
               </w:rPr>
-              <w:t>53</w:t>
+              <w:t>54</w:t>
             </w:r>
             <w:r>
               <w:rPr>
@@ -3319,7 +3304,7 @@
                 <w:noProof/>
                 <w:webHidden/>
               </w:rPr>
-              <w:t>54</w:t>
+              <w:t>55</w:t>
             </w:r>
             <w:r>
               <w:rPr>
@@ -3356,8 +3341,6 @@
           <w:rFonts w:ascii="Times New Roman" w:hAnsi="Times New Roman" w:cs="Times New Roman"/>
         </w:rPr>
       </w:pPr>
-      <w:bookmarkStart w:id="0" w:name="_GoBack"/>
-      <w:bookmarkEnd w:id="0"/>
     </w:p>
     <w:p>
       <w:pPr>
@@ -3501,7 +3484,7 @@
           <w:sz w:val="36"/>
         </w:rPr>
       </w:pPr>
-      <w:bookmarkStart w:id="1" w:name="_Toc513209558"/>
+      <w:bookmarkStart w:id="0" w:name="_Toc513209558"/>
       <w:r>
         <w:rPr>
           <w:rFonts w:ascii="Times New Roman" w:hAnsi="Times New Roman" w:cs="Times New Roman"/>
@@ -3531,7 +3514,7 @@
         </w:rPr>
         <w:t>etup</w:t>
       </w:r>
-      <w:bookmarkEnd w:id="1"/>
+      <w:bookmarkEnd w:id="0"/>
     </w:p>
     <w:p>
       <w:pPr>
@@ -3542,7 +3525,7 @@
           <w:sz w:val="28"/>
         </w:rPr>
       </w:pPr>
-      <w:bookmarkStart w:id="2" w:name="_Toc513209559"/>
+      <w:bookmarkStart w:id="1" w:name="_Toc513209559"/>
       <w:r>
         <w:rPr>
           <w:rFonts w:ascii="Times New Roman" w:hAnsi="Times New Roman" w:cs="Times New Roman"/>
@@ -3550,7 +3533,7 @@
         </w:rPr>
         <w:t>Introduction</w:t>
       </w:r>
-      <w:bookmarkEnd w:id="2"/>
+      <w:bookmarkEnd w:id="1"/>
     </w:p>
     <w:p>
       <w:pPr>
@@ -4299,7 +4282,7 @@
           <w:sz w:val="28"/>
         </w:rPr>
       </w:pPr>
-      <w:bookmarkStart w:id="3" w:name="_Toc513209560"/>
+      <w:bookmarkStart w:id="2" w:name="_Toc513209560"/>
       <w:r>
         <w:rPr>
           <w:rFonts w:ascii="Times New Roman" w:hAnsi="Times New Roman" w:cs="Times New Roman"/>
@@ -4307,7 +4290,7 @@
         </w:rPr>
         <w:t>Setup</w:t>
       </w:r>
-      <w:bookmarkEnd w:id="3"/>
+      <w:bookmarkEnd w:id="2"/>
     </w:p>
     <w:p>
       <w:pPr>
@@ -4662,7 +4645,7 @@
           <w:sz w:val="28"/>
         </w:rPr>
       </w:pPr>
-      <w:bookmarkStart w:id="4" w:name="_Toc513209561"/>
+      <w:bookmarkStart w:id="3" w:name="_Toc513209561"/>
       <w:r>
         <w:rPr>
           <w:rFonts w:ascii="Times New Roman" w:hAnsi="Times New Roman" w:cs="Times New Roman"/>
@@ -4670,7 +4653,7 @@
         </w:rPr>
         <w:t>License</w:t>
       </w:r>
-      <w:bookmarkEnd w:id="4"/>
+      <w:bookmarkEnd w:id="3"/>
     </w:p>
     <w:p>
       <w:pPr>
@@ -4685,7 +4668,14 @@
           <w:rFonts w:ascii="Times New Roman" w:hAnsi="Times New Roman" w:cs="Times New Roman"/>
           <w:sz w:val="24"/>
         </w:rPr>
-        <w:t>The P1-A4-M4</w:t>
+        <w:t xml:space="preserve">The </w:t>
+      </w:r>
+      <w:r>
+        <w:rPr>
+          <w:rFonts w:ascii="Times New Roman" w:hAnsi="Times New Roman" w:cs="Times New Roman"/>
+          <w:sz w:val="24"/>
+        </w:rPr>
+        <w:t>ColdFlux RSFQ</w:t>
       </w:r>
       <w:r>
         <w:rPr>
@@ -4753,7 +4743,7 @@
           <w:sz w:val="36"/>
         </w:rPr>
       </w:pPr>
-      <w:bookmarkStart w:id="5" w:name="_Toc513209562"/>
+      <w:bookmarkStart w:id="4" w:name="_Toc513209562"/>
       <w:r>
         <w:rPr>
           <w:rFonts w:ascii="Times New Roman" w:hAnsi="Times New Roman" w:cs="Times New Roman"/>
@@ -4769,7 +4759,7 @@
         </w:rPr>
         <w:t>ell construction</w:t>
       </w:r>
-      <w:bookmarkEnd w:id="5"/>
+      <w:bookmarkEnd w:id="4"/>
     </w:p>
     <w:p>
       <w:pPr>
@@ -4780,7 +4770,7 @@
           <w:sz w:val="28"/>
         </w:rPr>
       </w:pPr>
-      <w:bookmarkStart w:id="6" w:name="_Toc513209563"/>
+      <w:bookmarkStart w:id="5" w:name="_Toc513209563"/>
       <w:r>
         <w:rPr>
           <w:rFonts w:ascii="Times New Roman" w:hAnsi="Times New Roman" w:cs="Times New Roman"/>
@@ -4788,7 +4778,7 @@
         </w:rPr>
         <w:t>The Josephson Junction</w:t>
       </w:r>
-      <w:bookmarkEnd w:id="6"/>
+      <w:bookmarkEnd w:id="5"/>
     </w:p>
     <w:p>
       <w:pPr>
@@ -5264,7 +5254,7 @@
           <w:rFonts w:ascii="Times New Roman" w:hAnsi="Times New Roman" w:cs="Times New Roman"/>
         </w:rPr>
       </w:pPr>
-      <w:bookmarkStart w:id="7" w:name="_Toc513209564"/>
+      <w:bookmarkStart w:id="6" w:name="_Toc513209564"/>
       <w:r>
         <w:rPr>
           <w:rFonts w:ascii="Times New Roman" w:hAnsi="Times New Roman" w:cs="Times New Roman"/>
@@ -5284,7 +5274,7 @@
         </w:rPr>
         <w:t xml:space="preserve"> function</w:t>
       </w:r>
-      <w:bookmarkEnd w:id="7"/>
+      <w:bookmarkEnd w:id="6"/>
     </w:p>
     <w:p>
       <w:pPr>
@@ -5939,7 +5929,7 @@
           <w:sz w:val="36"/>
         </w:rPr>
       </w:pPr>
-      <w:bookmarkStart w:id="8" w:name="_Toc513209565"/>
+      <w:bookmarkStart w:id="7" w:name="_Toc513209565"/>
       <w:r>
         <w:rPr>
           <w:rFonts w:ascii="Times New Roman" w:hAnsi="Times New Roman" w:cs="Times New Roman"/>
@@ -5976,7 +5966,7 @@
         </w:rPr>
         <w:t>ibrary</w:t>
       </w:r>
-      <w:bookmarkEnd w:id="8"/>
+      <w:bookmarkEnd w:id="7"/>
     </w:p>
     <w:p>
       <w:pPr>
@@ -6164,7 +6154,7 @@
           <w:sz w:val="24"/>
         </w:rPr>
       </w:pPr>
-      <w:bookmarkStart w:id="9" w:name="_Ref512599878"/>
+      <w:bookmarkStart w:id="8" w:name="_Ref512599878"/>
       <w:r>
         <w:rPr>
           <w:rFonts w:ascii="Times New Roman" w:hAnsi="Times New Roman" w:cs="Times New Roman"/>
@@ -6208,7 +6198,7 @@
         </w:rPr>
         <w:fldChar w:fldCharType="end"/>
       </w:r>
-      <w:bookmarkEnd w:id="9"/>
+      <w:bookmarkEnd w:id="8"/>
       <w:r>
         <w:rPr>
           <w:rFonts w:ascii="Times New Roman" w:hAnsi="Times New Roman" w:cs="Times New Roman"/>
@@ -6667,7 +6657,7 @@
           <w:sz w:val="28"/>
         </w:rPr>
       </w:pPr>
-      <w:bookmarkStart w:id="10" w:name="_Toc513209566"/>
+      <w:bookmarkStart w:id="9" w:name="_Toc513209566"/>
       <w:r>
         <w:rPr>
           <w:rFonts w:ascii="Times New Roman" w:hAnsi="Times New Roman" w:cs="Times New Roman"/>
@@ -6676,7 +6666,7 @@
         <w:lastRenderedPageBreak/>
         <w:t>JTLT</w:t>
       </w:r>
-      <w:bookmarkEnd w:id="10"/>
+      <w:bookmarkEnd w:id="9"/>
     </w:p>
     <w:p>
       <w:pPr>
@@ -6964,7 +6954,7 @@
           <w:szCs w:val="22"/>
         </w:rPr>
       </w:pPr>
-      <w:bookmarkStart w:id="11" w:name="_Ref513116707"/>
+      <w:bookmarkStart w:id="10" w:name="_Ref513116707"/>
       <w:r>
         <w:rPr>
           <w:rFonts w:ascii="Times New Roman" w:hAnsi="Times New Roman" w:cs="Times New Roman"/>
@@ -7014,7 +7004,7 @@
         </w:rPr>
         <w:fldChar w:fldCharType="end"/>
       </w:r>
-      <w:bookmarkEnd w:id="11"/>
+      <w:bookmarkEnd w:id="10"/>
       <w:r>
         <w:rPr>
           <w:rFonts w:ascii="Times New Roman" w:hAnsi="Times New Roman" w:cs="Times New Roman"/>
@@ -7118,7 +7108,7 @@
           <w:sz w:val="22"/>
         </w:rPr>
       </w:pPr>
-      <w:bookmarkStart w:id="12" w:name="_Ref512594274"/>
+      <w:bookmarkStart w:id="11" w:name="_Ref512594274"/>
       <w:r>
         <w:rPr>
           <w:rFonts w:ascii="Times New Roman" w:hAnsi="Times New Roman" w:cs="Times New Roman"/>
@@ -7162,7 +7152,7 @@
         </w:rPr>
         <w:fldChar w:fldCharType="end"/>
       </w:r>
-      <w:bookmarkEnd w:id="12"/>
+      <w:bookmarkEnd w:id="11"/>
       <w:r>
         <w:rPr>
           <w:rFonts w:ascii="Times New Roman" w:hAnsi="Times New Roman" w:cs="Times New Roman"/>
@@ -7380,7 +7370,7 @@
           <w:sz w:val="22"/>
         </w:rPr>
       </w:pPr>
-      <w:bookmarkStart w:id="13" w:name="_Ref513190933"/>
+      <w:bookmarkStart w:id="12" w:name="_Ref513190933"/>
       <w:r>
         <w:rPr>
           <w:rFonts w:ascii="Times New Roman" w:hAnsi="Times New Roman" w:cs="Times New Roman"/>
@@ -7424,7 +7414,7 @@
         </w:rPr>
         <w:fldChar w:fldCharType="end"/>
       </w:r>
-      <w:bookmarkEnd w:id="13"/>
+      <w:bookmarkEnd w:id="12"/>
       <w:r>
         <w:rPr>
           <w:rFonts w:ascii="Times New Roman" w:hAnsi="Times New Roman" w:cs="Times New Roman"/>
@@ -7628,8 +7618,8 @@
           <w:sz w:val="22"/>
         </w:rPr>
       </w:pPr>
-      <w:bookmarkStart w:id="14" w:name="_Ref512860970"/>
-      <w:bookmarkStart w:id="15" w:name="_Ref512860964"/>
+      <w:bookmarkStart w:id="13" w:name="_Ref512860970"/>
+      <w:bookmarkStart w:id="14" w:name="_Ref512860964"/>
       <w:r>
         <w:rPr>
           <w:rFonts w:ascii="Times New Roman" w:hAnsi="Times New Roman" w:cs="Times New Roman"/>
@@ -7673,15 +7663,15 @@
         </w:rPr>
         <w:fldChar w:fldCharType="end"/>
       </w:r>
+      <w:bookmarkEnd w:id="13"/>
+      <w:r>
+        <w:rPr>
+          <w:rFonts w:ascii="Times New Roman" w:hAnsi="Times New Roman" w:cs="Times New Roman"/>
+          <w:sz w:val="22"/>
+        </w:rPr>
+        <w:t>. Margin analysis of RSFQ JTLT cell</w:t>
+      </w:r>
       <w:bookmarkEnd w:id="14"/>
-      <w:r>
-        <w:rPr>
-          <w:rFonts w:ascii="Times New Roman" w:hAnsi="Times New Roman" w:cs="Times New Roman"/>
-          <w:sz w:val="22"/>
-        </w:rPr>
-        <w:t>. Margin analysis of RSFQ JTLT cell</w:t>
-      </w:r>
-      <w:bookmarkEnd w:id="15"/>
       <w:r>
         <w:rPr>
           <w:rFonts w:ascii="Times New Roman" w:hAnsi="Times New Roman" w:cs="Times New Roman"/>
@@ -7698,7 +7688,7 @@
           <w:rFonts w:ascii="Times New Roman" w:hAnsi="Times New Roman" w:cs="Times New Roman"/>
         </w:rPr>
       </w:pPr>
-      <w:bookmarkStart w:id="16" w:name="_Toc513209567"/>
+      <w:bookmarkStart w:id="15" w:name="_Toc513209567"/>
       <w:r>
         <w:rPr>
           <w:rFonts w:ascii="Times New Roman" w:hAnsi="Times New Roman" w:cs="Times New Roman"/>
@@ -7706,7 +7696,7 @@
         <w:lastRenderedPageBreak/>
         <w:t>DFFT</w:t>
       </w:r>
-      <w:bookmarkEnd w:id="16"/>
+      <w:bookmarkEnd w:id="15"/>
     </w:p>
     <w:p>
       <w:pPr>
@@ -7938,7 +7928,7 @@
           <w:sz w:val="22"/>
         </w:rPr>
       </w:pPr>
-      <w:bookmarkStart w:id="17" w:name="_Ref513116931"/>
+      <w:bookmarkStart w:id="16" w:name="_Ref513116931"/>
       <w:r>
         <w:rPr>
           <w:rFonts w:ascii="Times New Roman" w:hAnsi="Times New Roman" w:cs="Times New Roman"/>
@@ -7982,7 +7972,7 @@
         </w:rPr>
         <w:fldChar w:fldCharType="end"/>
       </w:r>
-      <w:bookmarkEnd w:id="17"/>
+      <w:bookmarkEnd w:id="16"/>
       <w:r>
         <w:rPr>
           <w:rFonts w:ascii="Times New Roman" w:hAnsi="Times New Roman" w:cs="Times New Roman"/>
@@ -8102,7 +8092,7 @@
           <w:sz w:val="22"/>
         </w:rPr>
       </w:pPr>
-      <w:bookmarkStart w:id="18" w:name="_Ref513117056"/>
+      <w:bookmarkStart w:id="17" w:name="_Ref513117056"/>
       <w:r>
         <w:rPr>
           <w:rFonts w:ascii="Times New Roman" w:hAnsi="Times New Roman" w:cs="Times New Roman"/>
@@ -8146,7 +8136,7 @@
         </w:rPr>
         <w:fldChar w:fldCharType="end"/>
       </w:r>
-      <w:bookmarkEnd w:id="18"/>
+      <w:bookmarkEnd w:id="17"/>
       <w:r>
         <w:rPr>
           <w:rFonts w:ascii="Times New Roman" w:hAnsi="Times New Roman" w:cs="Times New Roman"/>
@@ -8333,7 +8323,7 @@
           <w:sz w:val="32"/>
         </w:rPr>
       </w:pPr>
-      <w:bookmarkStart w:id="19" w:name="_Ref513190964"/>
+      <w:bookmarkStart w:id="18" w:name="_Ref513190964"/>
       <w:r>
         <w:rPr>
           <w:rFonts w:ascii="Times New Roman" w:hAnsi="Times New Roman" w:cs="Times New Roman"/>
@@ -8377,7 +8367,7 @@
         </w:rPr>
         <w:fldChar w:fldCharType="end"/>
       </w:r>
-      <w:bookmarkEnd w:id="19"/>
+      <w:bookmarkEnd w:id="18"/>
       <w:r>
         <w:rPr>
           <w:rFonts w:ascii="Times New Roman" w:hAnsi="Times New Roman" w:cs="Times New Roman"/>
@@ -8641,7 +8631,7 @@
           <w:sz w:val="22"/>
         </w:rPr>
       </w:pPr>
-      <w:bookmarkStart w:id="20" w:name="_Ref513117352"/>
+      <w:bookmarkStart w:id="19" w:name="_Ref513117352"/>
       <w:r>
         <w:rPr>
           <w:rFonts w:ascii="Times New Roman" w:hAnsi="Times New Roman" w:cs="Times New Roman"/>
@@ -8685,7 +8675,7 @@
         </w:rPr>
         <w:fldChar w:fldCharType="end"/>
       </w:r>
-      <w:bookmarkEnd w:id="20"/>
+      <w:bookmarkEnd w:id="19"/>
       <w:r>
         <w:rPr>
           <w:rFonts w:ascii="Times New Roman" w:hAnsi="Times New Roman" w:cs="Times New Roman"/>
@@ -8765,7 +8755,7 @@
           <w:rFonts w:ascii="Times New Roman" w:hAnsi="Times New Roman" w:cs="Times New Roman"/>
         </w:rPr>
       </w:pPr>
-      <w:bookmarkStart w:id="21" w:name="_Toc513209568"/>
+      <w:bookmarkStart w:id="20" w:name="_Toc513209568"/>
       <w:r>
         <w:rPr>
           <w:rFonts w:ascii="Times New Roman" w:hAnsi="Times New Roman" w:cs="Times New Roman"/>
@@ -8773,7 +8763,7 @@
         <w:lastRenderedPageBreak/>
         <w:t>SPLITT</w:t>
       </w:r>
-      <w:bookmarkEnd w:id="21"/>
+      <w:bookmarkEnd w:id="20"/>
     </w:p>
     <w:p>
       <w:pPr>
@@ -9100,7 +9090,7 @@
           <w:sz w:val="22"/>
         </w:rPr>
       </w:pPr>
-      <w:bookmarkStart w:id="22" w:name="_Ref513118141"/>
+      <w:bookmarkStart w:id="21" w:name="_Ref513118141"/>
       <w:r>
         <w:rPr>
           <w:rFonts w:ascii="Times New Roman" w:hAnsi="Times New Roman" w:cs="Times New Roman"/>
@@ -9144,7 +9134,7 @@
         </w:rPr>
         <w:fldChar w:fldCharType="end"/>
       </w:r>
-      <w:bookmarkEnd w:id="22"/>
+      <w:bookmarkEnd w:id="21"/>
       <w:r>
         <w:rPr>
           <w:rFonts w:ascii="Times New Roman" w:hAnsi="Times New Roman" w:cs="Times New Roman"/>
@@ -9244,7 +9234,7 @@
           <w:sz w:val="22"/>
         </w:rPr>
       </w:pPr>
-      <w:bookmarkStart w:id="23" w:name="_Ref513118143"/>
+      <w:bookmarkStart w:id="22" w:name="_Ref513118143"/>
       <w:r>
         <w:rPr>
           <w:rFonts w:ascii="Times New Roman" w:hAnsi="Times New Roman" w:cs="Times New Roman"/>
@@ -9288,7 +9278,7 @@
         </w:rPr>
         <w:fldChar w:fldCharType="end"/>
       </w:r>
-      <w:bookmarkEnd w:id="23"/>
+      <w:bookmarkEnd w:id="22"/>
       <w:r>
         <w:rPr>
           <w:rFonts w:ascii="Times New Roman" w:hAnsi="Times New Roman" w:cs="Times New Roman"/>
@@ -9478,7 +9468,7 @@
           <w:sz w:val="22"/>
         </w:rPr>
       </w:pPr>
-      <w:bookmarkStart w:id="24" w:name="_Ref513192035"/>
+      <w:bookmarkStart w:id="23" w:name="_Ref513192035"/>
       <w:r>
         <w:rPr>
           <w:rFonts w:ascii="Times New Roman" w:hAnsi="Times New Roman" w:cs="Times New Roman"/>
@@ -9522,7 +9512,7 @@
         </w:rPr>
         <w:fldChar w:fldCharType="end"/>
       </w:r>
-      <w:bookmarkEnd w:id="24"/>
+      <w:bookmarkEnd w:id="23"/>
       <w:r>
         <w:rPr>
           <w:rFonts w:ascii="Times New Roman" w:hAnsi="Times New Roman" w:cs="Times New Roman"/>
@@ -9845,7 +9835,7 @@
           <w:sz w:val="22"/>
         </w:rPr>
       </w:pPr>
-      <w:bookmarkStart w:id="25" w:name="_Ref513118952"/>
+      <w:bookmarkStart w:id="24" w:name="_Ref513118952"/>
       <w:r>
         <w:rPr>
           <w:rFonts w:ascii="Times New Roman" w:hAnsi="Times New Roman" w:cs="Times New Roman"/>
@@ -9889,7 +9879,7 @@
         </w:rPr>
         <w:fldChar w:fldCharType="end"/>
       </w:r>
-      <w:bookmarkEnd w:id="25"/>
+      <w:bookmarkEnd w:id="24"/>
       <w:r>
         <w:rPr>
           <w:rFonts w:ascii="Times New Roman" w:hAnsi="Times New Roman" w:cs="Times New Roman"/>
@@ -9921,7 +9911,7 @@
           <w:rFonts w:ascii="Times New Roman" w:hAnsi="Times New Roman" w:cs="Times New Roman"/>
         </w:rPr>
       </w:pPr>
-      <w:bookmarkStart w:id="26" w:name="_Toc513209569"/>
+      <w:bookmarkStart w:id="25" w:name="_Toc513209569"/>
       <w:r>
         <w:rPr>
           <w:rFonts w:ascii="Times New Roman" w:hAnsi="Times New Roman" w:cs="Times New Roman"/>
@@ -9929,7 +9919,7 @@
         <w:lastRenderedPageBreak/>
         <w:t>MERGET</w:t>
       </w:r>
-      <w:bookmarkEnd w:id="26"/>
+      <w:bookmarkEnd w:id="25"/>
     </w:p>
     <w:p>
       <w:pPr>
@@ -10185,7 +10175,7 @@
           <w:sz w:val="22"/>
         </w:rPr>
       </w:pPr>
-      <w:bookmarkStart w:id="27" w:name="_Ref513119385"/>
+      <w:bookmarkStart w:id="26" w:name="_Ref513119385"/>
       <w:r>
         <w:rPr>
           <w:rFonts w:ascii="Times New Roman" w:hAnsi="Times New Roman" w:cs="Times New Roman"/>
@@ -10229,7 +10219,7 @@
         </w:rPr>
         <w:fldChar w:fldCharType="end"/>
       </w:r>
-      <w:bookmarkEnd w:id="27"/>
+      <w:bookmarkEnd w:id="26"/>
       <w:r>
         <w:rPr>
           <w:rFonts w:ascii="Times New Roman" w:hAnsi="Times New Roman" w:cs="Times New Roman"/>
@@ -10314,7 +10304,7 @@
           <w:sz w:val="22"/>
         </w:rPr>
       </w:pPr>
-      <w:bookmarkStart w:id="28" w:name="_Ref513119387"/>
+      <w:bookmarkStart w:id="27" w:name="_Ref513119387"/>
       <w:r>
         <w:rPr>
           <w:rFonts w:ascii="Times New Roman" w:hAnsi="Times New Roman" w:cs="Times New Roman"/>
@@ -10358,7 +10348,7 @@
         </w:rPr>
         <w:fldChar w:fldCharType="end"/>
       </w:r>
-      <w:bookmarkEnd w:id="28"/>
+      <w:bookmarkEnd w:id="27"/>
       <w:r>
         <w:rPr>
           <w:rFonts w:ascii="Times New Roman" w:hAnsi="Times New Roman" w:cs="Times New Roman"/>
@@ -10523,7 +10513,7 @@
           <w:sz w:val="22"/>
         </w:rPr>
       </w:pPr>
-      <w:bookmarkStart w:id="29" w:name="_Ref513193045"/>
+      <w:bookmarkStart w:id="28" w:name="_Ref513193045"/>
       <w:r>
         <w:rPr>
           <w:rFonts w:ascii="Times New Roman" w:hAnsi="Times New Roman" w:cs="Times New Roman"/>
@@ -10567,7 +10557,7 @@
         </w:rPr>
         <w:fldChar w:fldCharType="end"/>
       </w:r>
-      <w:bookmarkEnd w:id="29"/>
+      <w:bookmarkEnd w:id="28"/>
       <w:r>
         <w:rPr>
           <w:rFonts w:ascii="Times New Roman" w:hAnsi="Times New Roman" w:cs="Times New Roman"/>
@@ -10769,7 +10759,7 @@
           <w:sz w:val="22"/>
         </w:rPr>
       </w:pPr>
-      <w:bookmarkStart w:id="30" w:name="_Ref513119655"/>
+      <w:bookmarkStart w:id="29" w:name="_Ref513119655"/>
       <w:r>
         <w:rPr>
           <w:rFonts w:ascii="Times New Roman" w:hAnsi="Times New Roman" w:cs="Times New Roman"/>
@@ -10813,7 +10803,7 @@
         </w:rPr>
         <w:fldChar w:fldCharType="end"/>
       </w:r>
-      <w:bookmarkEnd w:id="30"/>
+      <w:bookmarkEnd w:id="29"/>
       <w:r>
         <w:rPr>
           <w:rFonts w:ascii="Times New Roman" w:hAnsi="Times New Roman" w:cs="Times New Roman"/>
@@ -10921,7 +10911,7 @@
           <w:rFonts w:ascii="Times New Roman" w:hAnsi="Times New Roman" w:cs="Times New Roman"/>
         </w:rPr>
       </w:pPr>
-      <w:bookmarkStart w:id="31" w:name="_Toc513209570"/>
+      <w:bookmarkStart w:id="30" w:name="_Toc513209570"/>
       <w:r>
         <w:rPr>
           <w:rFonts w:ascii="Times New Roman" w:hAnsi="Times New Roman" w:cs="Times New Roman"/>
@@ -10929,7 +10919,7 @@
         <w:lastRenderedPageBreak/>
         <w:t>NOTT</w:t>
       </w:r>
-      <w:bookmarkEnd w:id="31"/>
+      <w:bookmarkEnd w:id="30"/>
     </w:p>
     <w:p>
       <w:pPr>
@@ -11156,7 +11146,7 @@
           <w:sz w:val="22"/>
         </w:rPr>
       </w:pPr>
-      <w:bookmarkStart w:id="32" w:name="_Ref513122367"/>
+      <w:bookmarkStart w:id="31" w:name="_Ref513122367"/>
       <w:r>
         <w:rPr>
           <w:rFonts w:ascii="Times New Roman" w:hAnsi="Times New Roman" w:cs="Times New Roman"/>
@@ -11200,7 +11190,7 @@
         </w:rPr>
         <w:fldChar w:fldCharType="end"/>
       </w:r>
-      <w:bookmarkEnd w:id="32"/>
+      <w:bookmarkEnd w:id="31"/>
       <w:r>
         <w:rPr>
           <w:rFonts w:ascii="Times New Roman" w:hAnsi="Times New Roman" w:cs="Times New Roman"/>
@@ -11282,7 +11272,7 @@
           <w:sz w:val="22"/>
         </w:rPr>
       </w:pPr>
-      <w:bookmarkStart w:id="33" w:name="_Ref513122372"/>
+      <w:bookmarkStart w:id="32" w:name="_Ref513122372"/>
       <w:r>
         <w:rPr>
           <w:rFonts w:ascii="Times New Roman" w:hAnsi="Times New Roman" w:cs="Times New Roman"/>
@@ -11326,7 +11316,7 @@
         </w:rPr>
         <w:fldChar w:fldCharType="end"/>
       </w:r>
-      <w:bookmarkEnd w:id="33"/>
+      <w:bookmarkEnd w:id="32"/>
       <w:r>
         <w:rPr>
           <w:rFonts w:ascii="Times New Roman" w:hAnsi="Times New Roman" w:cs="Times New Roman"/>
@@ -11541,7 +11531,7 @@
           <w:sz w:val="32"/>
         </w:rPr>
       </w:pPr>
-      <w:bookmarkStart w:id="34" w:name="_Ref513193695"/>
+      <w:bookmarkStart w:id="33" w:name="_Ref513193695"/>
       <w:r>
         <w:rPr>
           <w:rFonts w:ascii="Times New Roman" w:hAnsi="Times New Roman" w:cs="Times New Roman"/>
@@ -11585,7 +11575,7 @@
         </w:rPr>
         <w:fldChar w:fldCharType="end"/>
       </w:r>
-      <w:bookmarkEnd w:id="34"/>
+      <w:bookmarkEnd w:id="33"/>
       <w:r>
         <w:rPr>
           <w:rFonts w:ascii="Times New Roman" w:hAnsi="Times New Roman" w:cs="Times New Roman"/>
@@ -11857,7 +11847,7 @@
           <w:sz w:val="22"/>
         </w:rPr>
       </w:pPr>
-      <w:bookmarkStart w:id="35" w:name="_Ref513122668"/>
+      <w:bookmarkStart w:id="34" w:name="_Ref513122668"/>
       <w:r>
         <w:rPr>
           <w:rFonts w:ascii="Times New Roman" w:hAnsi="Times New Roman" w:cs="Times New Roman"/>
@@ -11901,7 +11891,7 @@
         </w:rPr>
         <w:fldChar w:fldCharType="end"/>
       </w:r>
-      <w:bookmarkEnd w:id="35"/>
+      <w:bookmarkEnd w:id="34"/>
       <w:r>
         <w:rPr>
           <w:rFonts w:ascii="Times New Roman" w:hAnsi="Times New Roman" w:cs="Times New Roman"/>
@@ -11974,7 +11964,7 @@
           <w:rFonts w:ascii="Times New Roman" w:hAnsi="Times New Roman" w:cs="Times New Roman"/>
         </w:rPr>
       </w:pPr>
-      <w:bookmarkStart w:id="36" w:name="_Toc513209571"/>
+      <w:bookmarkStart w:id="35" w:name="_Toc513209571"/>
       <w:r>
         <w:rPr>
           <w:rFonts w:ascii="Times New Roman" w:hAnsi="Times New Roman" w:cs="Times New Roman"/>
@@ -11982,7 +11972,7 @@
         <w:lastRenderedPageBreak/>
         <w:t>AND2T</w:t>
       </w:r>
-      <w:bookmarkEnd w:id="36"/>
+      <w:bookmarkEnd w:id="35"/>
     </w:p>
     <w:p>
       <w:pPr>
@@ -12273,7 +12263,7 @@
           <w:sz w:val="22"/>
         </w:rPr>
       </w:pPr>
-      <w:bookmarkStart w:id="37" w:name="_Ref513123521"/>
+      <w:bookmarkStart w:id="36" w:name="_Ref513123521"/>
       <w:r>
         <w:rPr>
           <w:rFonts w:ascii="Times New Roman" w:hAnsi="Times New Roman" w:cs="Times New Roman"/>
@@ -12317,7 +12307,7 @@
         </w:rPr>
         <w:fldChar w:fldCharType="end"/>
       </w:r>
-      <w:bookmarkEnd w:id="37"/>
+      <w:bookmarkEnd w:id="36"/>
       <w:r>
         <w:rPr>
           <w:rFonts w:ascii="Times New Roman" w:hAnsi="Times New Roman" w:cs="Times New Roman"/>
@@ -12398,7 +12388,7 @@
           <w:sz w:val="22"/>
         </w:rPr>
       </w:pPr>
-      <w:bookmarkStart w:id="38" w:name="_Ref513123595"/>
+      <w:bookmarkStart w:id="37" w:name="_Ref513123595"/>
       <w:r>
         <w:rPr>
           <w:rFonts w:ascii="Times New Roman" w:hAnsi="Times New Roman" w:cs="Times New Roman"/>
@@ -12442,7 +12432,7 @@
         </w:rPr>
         <w:fldChar w:fldCharType="end"/>
       </w:r>
-      <w:bookmarkEnd w:id="38"/>
+      <w:bookmarkEnd w:id="37"/>
       <w:r>
         <w:rPr>
           <w:rFonts w:ascii="Times New Roman" w:hAnsi="Times New Roman" w:cs="Times New Roman"/>
@@ -12592,7 +12582,7 @@
           <w:sz w:val="22"/>
         </w:rPr>
       </w:pPr>
-      <w:bookmarkStart w:id="39" w:name="_Ref513194881"/>
+      <w:bookmarkStart w:id="38" w:name="_Ref513194881"/>
       <w:r>
         <w:rPr>
           <w:rFonts w:ascii="Times New Roman" w:hAnsi="Times New Roman" w:cs="Times New Roman"/>
@@ -12636,7 +12626,7 @@
         </w:rPr>
         <w:fldChar w:fldCharType="end"/>
       </w:r>
-      <w:bookmarkEnd w:id="39"/>
+      <w:bookmarkEnd w:id="38"/>
       <w:r>
         <w:rPr>
           <w:rFonts w:ascii="Times New Roman" w:hAnsi="Times New Roman" w:cs="Times New Roman"/>
@@ -12861,7 +12851,7 @@
           <w:sz w:val="22"/>
         </w:rPr>
       </w:pPr>
-      <w:bookmarkStart w:id="40" w:name="_Ref513123846"/>
+      <w:bookmarkStart w:id="39" w:name="_Ref513123846"/>
       <w:r>
         <w:rPr>
           <w:rFonts w:ascii="Times New Roman" w:hAnsi="Times New Roman" w:cs="Times New Roman"/>
@@ -12905,7 +12895,7 @@
         </w:rPr>
         <w:fldChar w:fldCharType="end"/>
       </w:r>
-      <w:bookmarkEnd w:id="40"/>
+      <w:bookmarkEnd w:id="39"/>
       <w:r>
         <w:rPr>
           <w:rFonts w:ascii="Times New Roman" w:hAnsi="Times New Roman" w:cs="Times New Roman"/>
@@ -12985,7 +12975,7 @@
           <w:rFonts w:ascii="Times New Roman" w:hAnsi="Times New Roman" w:cs="Times New Roman"/>
         </w:rPr>
       </w:pPr>
-      <w:bookmarkStart w:id="41" w:name="_Toc513209572"/>
+      <w:bookmarkStart w:id="40" w:name="_Toc513209572"/>
       <w:r>
         <w:rPr>
           <w:rFonts w:ascii="Times New Roman" w:hAnsi="Times New Roman" w:cs="Times New Roman"/>
@@ -12993,7 +12983,7 @@
         <w:lastRenderedPageBreak/>
         <w:t>OR2T</w:t>
       </w:r>
-      <w:bookmarkEnd w:id="41"/>
+      <w:bookmarkEnd w:id="40"/>
     </w:p>
     <w:p>
       <w:pPr>
@@ -13237,7 +13227,7 @@
           <w:sz w:val="22"/>
         </w:rPr>
       </w:pPr>
-      <w:bookmarkStart w:id="42" w:name="_Ref513124275"/>
+      <w:bookmarkStart w:id="41" w:name="_Ref513124275"/>
       <w:r>
         <w:rPr>
           <w:rFonts w:ascii="Times New Roman" w:hAnsi="Times New Roman" w:cs="Times New Roman"/>
@@ -13281,7 +13271,7 @@
         </w:rPr>
         <w:fldChar w:fldCharType="end"/>
       </w:r>
-      <w:bookmarkEnd w:id="42"/>
+      <w:bookmarkEnd w:id="41"/>
       <w:r>
         <w:rPr>
           <w:rFonts w:ascii="Times New Roman" w:hAnsi="Times New Roman" w:cs="Times New Roman"/>
@@ -13373,7 +13363,7 @@
           <w:sz w:val="22"/>
         </w:rPr>
       </w:pPr>
-      <w:bookmarkStart w:id="43" w:name="_Ref513124276"/>
+      <w:bookmarkStart w:id="42" w:name="_Ref513124276"/>
       <w:r>
         <w:rPr>
           <w:rFonts w:ascii="Times New Roman" w:hAnsi="Times New Roman" w:cs="Times New Roman"/>
@@ -13417,7 +13407,7 @@
         </w:rPr>
         <w:fldChar w:fldCharType="end"/>
       </w:r>
-      <w:bookmarkEnd w:id="43"/>
+      <w:bookmarkEnd w:id="42"/>
       <w:r>
         <w:rPr>
           <w:rFonts w:ascii="Times New Roman" w:hAnsi="Times New Roman" w:cs="Times New Roman"/>
@@ -13616,7 +13606,7 @@
           <w:sz w:val="22"/>
         </w:rPr>
       </w:pPr>
-      <w:bookmarkStart w:id="44" w:name="_Ref513195403"/>
+      <w:bookmarkStart w:id="43" w:name="_Ref513195403"/>
       <w:r>
         <w:rPr>
           <w:rFonts w:ascii="Times New Roman" w:hAnsi="Times New Roman" w:cs="Times New Roman"/>
@@ -13660,7 +13650,7 @@
         </w:rPr>
         <w:fldChar w:fldCharType="end"/>
       </w:r>
-      <w:bookmarkEnd w:id="44"/>
+      <w:bookmarkEnd w:id="43"/>
       <w:r>
         <w:rPr>
           <w:rFonts w:ascii="Times New Roman" w:hAnsi="Times New Roman" w:cs="Times New Roman"/>
@@ -13883,7 +13873,7 @@
           <w:sz w:val="22"/>
         </w:rPr>
       </w:pPr>
-      <w:bookmarkStart w:id="45" w:name="_Ref513124501"/>
+      <w:bookmarkStart w:id="44" w:name="_Ref513124501"/>
       <w:r>
         <w:rPr>
           <w:rFonts w:ascii="Times New Roman" w:hAnsi="Times New Roman" w:cs="Times New Roman"/>
@@ -13927,7 +13917,7 @@
         </w:rPr>
         <w:fldChar w:fldCharType="end"/>
       </w:r>
-      <w:bookmarkEnd w:id="45"/>
+      <w:bookmarkEnd w:id="44"/>
       <w:r>
         <w:rPr>
           <w:rFonts w:ascii="Times New Roman" w:hAnsi="Times New Roman" w:cs="Times New Roman"/>
@@ -13993,7 +13983,7 @@
           <w:rFonts w:ascii="Times New Roman" w:hAnsi="Times New Roman" w:cs="Times New Roman"/>
         </w:rPr>
       </w:pPr>
-      <w:bookmarkStart w:id="46" w:name="_Toc513209573"/>
+      <w:bookmarkStart w:id="45" w:name="_Toc513209573"/>
       <w:r>
         <w:rPr>
           <w:rFonts w:ascii="Times New Roman" w:hAnsi="Times New Roman" w:cs="Times New Roman"/>
@@ -14001,7 +13991,7 @@
         <w:lastRenderedPageBreak/>
         <w:t>XORT</w:t>
       </w:r>
-      <w:bookmarkEnd w:id="46"/>
+      <w:bookmarkEnd w:id="45"/>
     </w:p>
     <w:p>
       <w:pPr>
@@ -14247,7 +14237,7 @@
           <w:sz w:val="32"/>
         </w:rPr>
       </w:pPr>
-      <w:bookmarkStart w:id="47" w:name="_Ref513124960"/>
+      <w:bookmarkStart w:id="46" w:name="_Ref513124960"/>
       <w:r>
         <w:rPr>
           <w:rFonts w:ascii="Times New Roman" w:hAnsi="Times New Roman" w:cs="Times New Roman"/>
@@ -14291,7 +14281,7 @@
         </w:rPr>
         <w:fldChar w:fldCharType="end"/>
       </w:r>
-      <w:bookmarkEnd w:id="47"/>
+      <w:bookmarkEnd w:id="46"/>
       <w:r>
         <w:rPr>
           <w:rFonts w:ascii="Times New Roman" w:hAnsi="Times New Roman" w:cs="Times New Roman"/>
@@ -14381,7 +14371,7 @@
           <w:sz w:val="22"/>
         </w:rPr>
       </w:pPr>
-      <w:bookmarkStart w:id="48" w:name="_Ref513124961"/>
+      <w:bookmarkStart w:id="47" w:name="_Ref513124961"/>
       <w:r>
         <w:rPr>
           <w:rFonts w:ascii="Times New Roman" w:hAnsi="Times New Roman" w:cs="Times New Roman"/>
@@ -14425,7 +14415,7 @@
         </w:rPr>
         <w:fldChar w:fldCharType="end"/>
       </w:r>
-      <w:bookmarkEnd w:id="48"/>
+      <w:bookmarkEnd w:id="47"/>
       <w:r>
         <w:rPr>
           <w:rFonts w:ascii="Times New Roman" w:hAnsi="Times New Roman" w:cs="Times New Roman"/>
@@ -14611,7 +14601,7 @@
           <w:sz w:val="22"/>
         </w:rPr>
       </w:pPr>
-      <w:bookmarkStart w:id="49" w:name="_Ref513196170"/>
+      <w:bookmarkStart w:id="48" w:name="_Ref513196170"/>
       <w:r>
         <w:rPr>
           <w:rFonts w:ascii="Times New Roman" w:hAnsi="Times New Roman" w:cs="Times New Roman"/>
@@ -14655,7 +14645,7 @@
         </w:rPr>
         <w:fldChar w:fldCharType="end"/>
       </w:r>
-      <w:bookmarkEnd w:id="49"/>
+      <w:bookmarkEnd w:id="48"/>
       <w:r>
         <w:rPr>
           <w:rFonts w:ascii="Times New Roman" w:hAnsi="Times New Roman" w:cs="Times New Roman"/>
@@ -14921,7 +14911,7 @@
           <w:sz w:val="22"/>
         </w:rPr>
       </w:pPr>
-      <w:bookmarkStart w:id="50" w:name="_Ref513125286"/>
+      <w:bookmarkStart w:id="49" w:name="_Ref513125286"/>
       <w:r>
         <w:rPr>
           <w:rFonts w:ascii="Times New Roman" w:hAnsi="Times New Roman" w:cs="Times New Roman"/>
@@ -14965,7 +14955,7 @@
         </w:rPr>
         <w:fldChar w:fldCharType="end"/>
       </w:r>
-      <w:bookmarkEnd w:id="50"/>
+      <w:bookmarkEnd w:id="49"/>
       <w:r>
         <w:rPr>
           <w:rFonts w:ascii="Times New Roman" w:hAnsi="Times New Roman" w:cs="Times New Roman"/>
@@ -15038,7 +15028,7 @@
           <w:rFonts w:ascii="Times New Roman" w:hAnsi="Times New Roman" w:cs="Times New Roman"/>
         </w:rPr>
       </w:pPr>
-      <w:bookmarkStart w:id="51" w:name="_Toc513209574"/>
+      <w:bookmarkStart w:id="50" w:name="_Toc513209574"/>
       <w:r>
         <w:rPr>
           <w:rFonts w:ascii="Times New Roman" w:hAnsi="Times New Roman" w:cs="Times New Roman"/>
@@ -15046,7 +15036,7 @@
         <w:lastRenderedPageBreak/>
         <w:t>NDROT</w:t>
       </w:r>
-      <w:bookmarkEnd w:id="51"/>
+      <w:bookmarkEnd w:id="50"/>
     </w:p>
     <w:p>
       <w:pPr>
@@ -15305,7 +15295,7 @@
           <w:sz w:val="22"/>
         </w:rPr>
       </w:pPr>
-      <w:bookmarkStart w:id="52" w:name="_Ref513127407"/>
+      <w:bookmarkStart w:id="51" w:name="_Ref513127407"/>
       <w:r>
         <w:rPr>
           <w:rFonts w:ascii="Times New Roman" w:hAnsi="Times New Roman" w:cs="Times New Roman"/>
@@ -15349,7 +15339,7 @@
         </w:rPr>
         <w:fldChar w:fldCharType="end"/>
       </w:r>
-      <w:bookmarkEnd w:id="52"/>
+      <w:bookmarkEnd w:id="51"/>
       <w:r>
         <w:rPr>
           <w:rFonts w:ascii="Times New Roman" w:hAnsi="Times New Roman" w:cs="Times New Roman"/>
@@ -15437,7 +15427,7 @@
           <w:sz w:val="22"/>
         </w:rPr>
       </w:pPr>
-      <w:bookmarkStart w:id="53" w:name="_Ref513127408"/>
+      <w:bookmarkStart w:id="52" w:name="_Ref513127408"/>
       <w:r>
         <w:rPr>
           <w:rFonts w:ascii="Times New Roman" w:hAnsi="Times New Roman" w:cs="Times New Roman"/>
@@ -15481,7 +15471,7 @@
         </w:rPr>
         <w:fldChar w:fldCharType="end"/>
       </w:r>
-      <w:bookmarkEnd w:id="53"/>
+      <w:bookmarkEnd w:id="52"/>
       <w:r>
         <w:rPr>
           <w:rFonts w:ascii="Times New Roman" w:hAnsi="Times New Roman" w:cs="Times New Roman"/>
@@ -15539,13 +15529,13 @@
           <w:rFonts w:ascii="Times New Roman" w:hAnsi="Times New Roman" w:cs="Times New Roman"/>
           <w:sz w:val="24"/>
         </w:rPr>
-      </w:r>
-      <w:r>
-        <w:rPr>
-          <w:rFonts w:ascii="Times New Roman" w:hAnsi="Times New Roman" w:cs="Times New Roman"/>
-          <w:sz w:val="24"/>
-        </w:rPr>
         <w:instrText xml:space="preserve"> \* MERGEFORMAT </w:instrText>
+      </w:r>
+      <w:r>
+        <w:rPr>
+          <w:rFonts w:ascii="Times New Roman" w:hAnsi="Times New Roman" w:cs="Times New Roman"/>
+          <w:sz w:val="24"/>
+        </w:rPr>
       </w:r>
       <w:r>
         <w:rPr>
@@ -15673,7 +15663,7 @@
           <w:sz w:val="22"/>
         </w:rPr>
       </w:pPr>
-      <w:bookmarkStart w:id="54" w:name="_Ref513200600"/>
+      <w:bookmarkStart w:id="53" w:name="_Ref513200600"/>
       <w:r>
         <w:rPr>
           <w:rFonts w:ascii="Times New Roman" w:hAnsi="Times New Roman" w:cs="Times New Roman"/>
@@ -15717,7 +15707,7 @@
         </w:rPr>
         <w:fldChar w:fldCharType="end"/>
       </w:r>
-      <w:bookmarkEnd w:id="54"/>
+      <w:bookmarkEnd w:id="53"/>
       <w:r>
         <w:rPr>
           <w:rFonts w:ascii="Times New Roman" w:hAnsi="Times New Roman" w:cs="Times New Roman"/>
@@ -15894,7 +15884,7 @@
           <w:sz w:val="22"/>
         </w:rPr>
       </w:pPr>
-      <w:bookmarkStart w:id="55" w:name="_Ref513128611"/>
+      <w:bookmarkStart w:id="54" w:name="_Ref513128611"/>
       <w:r>
         <w:rPr>
           <w:rFonts w:ascii="Times New Roman" w:hAnsi="Times New Roman" w:cs="Times New Roman"/>
@@ -15938,7 +15928,7 @@
         </w:rPr>
         <w:fldChar w:fldCharType="end"/>
       </w:r>
-      <w:bookmarkEnd w:id="55"/>
+      <w:bookmarkEnd w:id="54"/>
       <w:r>
         <w:rPr>
           <w:rFonts w:ascii="Times New Roman" w:hAnsi="Times New Roman" w:cs="Times New Roman"/>
@@ -15961,7 +15951,7 @@
           <w:rFonts w:ascii="Times New Roman" w:hAnsi="Times New Roman" w:cs="Times New Roman"/>
         </w:rPr>
       </w:pPr>
-      <w:bookmarkStart w:id="56" w:name="_Toc513209575"/>
+      <w:bookmarkStart w:id="55" w:name="_Toc513209575"/>
       <w:r>
         <w:rPr>
           <w:rFonts w:ascii="Times New Roman" w:hAnsi="Times New Roman" w:cs="Times New Roman"/>
@@ -15969,7 +15959,7 @@
         <w:lastRenderedPageBreak/>
         <w:t>Examples</w:t>
       </w:r>
-      <w:bookmarkEnd w:id="56"/>
+      <w:bookmarkEnd w:id="55"/>
     </w:p>
     <w:p>
       <w:pPr>
@@ -16699,15 +16689,7 @@
           <w:sz w:val="24"/>
           <w:szCs w:val="24"/>
         </w:rPr>
-        <w:t xml:space="preserve"> and can be found in the Examples folder after execution</w:t>
-      </w:r>
-      <w:r>
-        <w:rPr>
-          <w:rFonts w:ascii="Times New Roman" w:hAnsi="Times New Roman" w:cs="Times New Roman"/>
-          <w:sz w:val="24"/>
-          <w:szCs w:val="24"/>
-        </w:rPr>
-        <w:t>.</w:t>
+        <w:t xml:space="preserve"> and can be found in the Examples folder after execution.</w:t>
       </w:r>
     </w:p>
     <w:p>
@@ -17655,12 +17637,214 @@
     </w:p>
     <w:p>
       <w:pPr>
+        <w:rPr>
+          <w:rFonts w:ascii="Times New Roman" w:hAnsi="Times New Roman" w:cs="Times New Roman"/>
+          <w:sz w:val="24"/>
+          <w:szCs w:val="24"/>
+        </w:rPr>
+      </w:pPr>
+      <w:r>
+        <w:rPr>
+          <w:rFonts w:ascii="Times New Roman" w:hAnsi="Times New Roman" w:cs="Times New Roman"/>
+          <w:sz w:val="24"/>
+          <w:szCs w:val="24"/>
+        </w:rPr>
+        <w:lastRenderedPageBreak/>
+        <w:t xml:space="preserve">The cell library was also used to build a full 2-bit adder. </w:t>
+      </w:r>
+      <w:r>
+        <w:rPr>
+          <w:rFonts w:ascii="Times New Roman" w:hAnsi="Times New Roman" w:cs="Times New Roman"/>
+          <w:sz w:val="24"/>
+          <w:szCs w:val="24"/>
+        </w:rPr>
+        <w:fldChar w:fldCharType="begin"/>
+      </w:r>
+      <w:r>
+        <w:rPr>
+          <w:rFonts w:ascii="Times New Roman" w:hAnsi="Times New Roman" w:cs="Times New Roman"/>
+          <w:sz w:val="24"/>
+          <w:szCs w:val="24"/>
+        </w:rPr>
+        <w:instrText xml:space="preserve"> REF _Ref513625178 \h </w:instrText>
+      </w:r>
+      <w:r>
+        <w:rPr>
+          <w:rFonts w:ascii="Times New Roman" w:hAnsi="Times New Roman" w:cs="Times New Roman"/>
+          <w:sz w:val="24"/>
+          <w:szCs w:val="24"/>
+        </w:rPr>
+      </w:r>
+      <w:r>
+        <w:rPr>
+          <w:rFonts w:ascii="Times New Roman" w:hAnsi="Times New Roman" w:cs="Times New Roman"/>
+          <w:sz w:val="24"/>
+          <w:szCs w:val="24"/>
+        </w:rPr>
+        <w:instrText xml:space="preserve"> \* MERGEFORMAT </w:instrText>
+      </w:r>
+      <w:r>
+        <w:rPr>
+          <w:rFonts w:ascii="Times New Roman" w:hAnsi="Times New Roman" w:cs="Times New Roman"/>
+          <w:sz w:val="24"/>
+          <w:szCs w:val="24"/>
+        </w:rPr>
+        <w:fldChar w:fldCharType="separate"/>
+      </w:r>
+      <w:r>
+        <w:rPr>
+          <w:rFonts w:ascii="Times New Roman" w:hAnsi="Times New Roman" w:cs="Times New Roman"/>
+          <w:sz w:val="24"/>
+          <w:szCs w:val="24"/>
+        </w:rPr>
+        <w:t xml:space="preserve">Figure </w:t>
+      </w:r>
+      <w:r>
+        <w:rPr>
+          <w:rFonts w:ascii="Times New Roman" w:hAnsi="Times New Roman" w:cs="Times New Roman"/>
+          <w:noProof/>
+          <w:sz w:val="24"/>
+          <w:szCs w:val="24"/>
+        </w:rPr>
+        <w:t>38</w:t>
+      </w:r>
+      <w:r>
+        <w:rPr>
+          <w:rFonts w:ascii="Times New Roman" w:hAnsi="Times New Roman" w:cs="Times New Roman"/>
+          <w:sz w:val="24"/>
+          <w:szCs w:val="24"/>
+        </w:rPr>
+        <w:fldChar w:fldCharType="end"/>
+      </w:r>
+      <w:r>
+        <w:rPr>
+          <w:rFonts w:ascii="Times New Roman" w:hAnsi="Times New Roman" w:cs="Times New Roman"/>
+          <w:sz w:val="24"/>
+          <w:szCs w:val="24"/>
+        </w:rPr>
+        <w:t xml:space="preserve"> shows the simulation of the adder operating at 20 GHz. The circuit throughput is 3 clock cycles.</w:t>
+      </w:r>
+      <w:bookmarkStart w:id="56" w:name="_GoBack"/>
+      <w:bookmarkEnd w:id="56"/>
+    </w:p>
+    <w:p>
+      <w:pPr>
+        <w:keepNext/>
+      </w:pPr>
+      <w:r>
+        <w:rPr>
+          <w:noProof/>
+        </w:rPr>
+        <w:drawing>
+          <wp:inline distT="0" distB="0" distL="0" distR="0" wp14:anchorId="50B6C2DC" wp14:editId="19AB7A27">
+            <wp:extent cx="5731510" cy="6667500"/>
+            <wp:effectExtent l="0" t="0" r="2540" b="0"/>
+            <wp:docPr id="30" name="Picture 30"/>
+            <wp:cNvGraphicFramePr>
+              <a:graphicFrameLocks xmlns:a="http://schemas.openxmlformats.org/drawingml/2006/main" noChangeAspect="1"/>
+            </wp:cNvGraphicFramePr>
+            <a:graphic xmlns:a="http://schemas.openxmlformats.org/drawingml/2006/main">
+              <a:graphicData uri="http://schemas.openxmlformats.org/drawingml/2006/picture">
+                <pic:pic xmlns:pic="http://schemas.openxmlformats.org/drawingml/2006/picture">
+                  <pic:nvPicPr>
+                    <pic:cNvPr id="1" name=""/>
+                    <pic:cNvPicPr/>
+                  </pic:nvPicPr>
+                  <pic:blipFill>
+                    <a:blip r:embed="rId48"/>
+                    <a:stretch>
+                      <a:fillRect/>
+                    </a:stretch>
+                  </pic:blipFill>
+                  <pic:spPr>
+                    <a:xfrm>
+                      <a:off x="0" y="0"/>
+                      <a:ext cx="5731510" cy="6667500"/>
+                    </a:xfrm>
+                    <a:prstGeom prst="rect">
+                      <a:avLst/>
+                    </a:prstGeom>
+                  </pic:spPr>
+                </pic:pic>
+              </a:graphicData>
+            </a:graphic>
+          </wp:inline>
+        </w:drawing>
+      </w:r>
+    </w:p>
+    <w:p>
+      <w:pPr>
+        <w:pStyle w:val="Caption"/>
+        <w:jc w:val="center"/>
+        <w:rPr>
+          <w:rFonts w:ascii="Times New Roman" w:hAnsi="Times New Roman" w:cs="Times New Roman"/>
+          <w:sz w:val="22"/>
+        </w:rPr>
+      </w:pPr>
+      <w:bookmarkStart w:id="57" w:name="_Ref513625178"/>
+      <w:r>
+        <w:rPr>
+          <w:rFonts w:ascii="Times New Roman" w:hAnsi="Times New Roman" w:cs="Times New Roman"/>
+          <w:sz w:val="22"/>
+        </w:rPr>
+        <w:t xml:space="preserve">Figure </w:t>
+      </w:r>
+      <w:r>
+        <w:rPr>
+          <w:rFonts w:ascii="Times New Roman" w:hAnsi="Times New Roman" w:cs="Times New Roman"/>
+          <w:sz w:val="22"/>
+        </w:rPr>
+        <w:fldChar w:fldCharType="begin"/>
+      </w:r>
+      <w:r>
+        <w:rPr>
+          <w:rFonts w:ascii="Times New Roman" w:hAnsi="Times New Roman" w:cs="Times New Roman"/>
+          <w:sz w:val="22"/>
+        </w:rPr>
+        <w:instrText xml:space="preserve"> SEQ Figure \* ARABIC </w:instrText>
+      </w:r>
+      <w:r>
+        <w:rPr>
+          <w:rFonts w:ascii="Times New Roman" w:hAnsi="Times New Roman" w:cs="Times New Roman"/>
+          <w:sz w:val="22"/>
+        </w:rPr>
+        <w:fldChar w:fldCharType="separate"/>
+      </w:r>
+      <w:r>
+        <w:rPr>
+          <w:rFonts w:ascii="Times New Roman" w:hAnsi="Times New Roman" w:cs="Times New Roman"/>
+          <w:noProof/>
+          <w:sz w:val="22"/>
+        </w:rPr>
+        <w:t>38</w:t>
+      </w:r>
+      <w:r>
+        <w:rPr>
+          <w:rFonts w:ascii="Times New Roman" w:hAnsi="Times New Roman" w:cs="Times New Roman"/>
+          <w:sz w:val="22"/>
+        </w:rPr>
+        <w:fldChar w:fldCharType="end"/>
+      </w:r>
+      <w:bookmarkEnd w:id="57"/>
+      <w:r>
+        <w:rPr>
+          <w:rFonts w:ascii="Times New Roman" w:hAnsi="Times New Roman" w:cs="Times New Roman"/>
+          <w:sz w:val="22"/>
+        </w:rPr>
+        <w:t>. 2-bit full adder example</w:t>
+      </w:r>
+    </w:p>
+    <w:p/>
+    <w:p/>
+    <w:p/>
+    <w:p>
+      <w:pPr>
         <w:pStyle w:val="Heading1"/>
         <w:rPr>
           <w:rFonts w:ascii="Times New Roman" w:hAnsi="Times New Roman" w:cs="Times New Roman"/>
         </w:rPr>
       </w:pPr>
-      <w:bookmarkStart w:id="57" w:name="_Toc513209576"/>
+      <w:bookmarkStart w:id="58" w:name="_Toc513209576"/>
       <w:r>
         <w:rPr>
           <w:rFonts w:ascii="Times New Roman" w:hAnsi="Times New Roman" w:cs="Times New Roman"/>
@@ -17668,7 +17852,38 @@
         <w:lastRenderedPageBreak/>
         <w:t>Limitations and restrictions</w:t>
       </w:r>
-      <w:bookmarkEnd w:id="57"/>
+      <w:bookmarkEnd w:id="58"/>
+    </w:p>
+    <w:p>
+      <w:pPr>
+        <w:rPr>
+          <w:rFonts w:ascii="Times New Roman" w:hAnsi="Times New Roman" w:cs="Times New Roman"/>
+          <w:sz w:val="24"/>
+        </w:rPr>
+      </w:pPr>
+      <w:r>
+        <w:rPr>
+          <w:rFonts w:ascii="Times New Roman" w:hAnsi="Times New Roman" w:cs="Times New Roman"/>
+          <w:sz w:val="24"/>
+        </w:rPr>
+        <w:t xml:space="preserve">The RSFQ library cannot be altered using the XIC schematic due to </w:t>
+      </w:r>
+      <w:proofErr w:type="spellStart"/>
+      <w:r>
+        <w:rPr>
+          <w:rFonts w:ascii="Times New Roman" w:hAnsi="Times New Roman" w:cs="Times New Roman"/>
+          <w:sz w:val="24"/>
+        </w:rPr>
+        <w:t>PCells</w:t>
+      </w:r>
+      <w:proofErr w:type="spellEnd"/>
+      <w:r>
+        <w:rPr>
+          <w:rFonts w:ascii="Times New Roman" w:hAnsi="Times New Roman" w:cs="Times New Roman"/>
+          <w:sz w:val="24"/>
+        </w:rPr>
+        <w:t xml:space="preserve"> not being implemented yet. Therefore, only the circuit files are provided for WRSpice usage. </w:t>
+      </w:r>
     </w:p>
     <w:p>
       <w:pPr>
@@ -17677,14 +17892,14 @@
           <w:rFonts w:ascii="Times New Roman" w:hAnsi="Times New Roman" w:cs="Times New Roman"/>
         </w:rPr>
       </w:pPr>
-      <w:bookmarkStart w:id="58" w:name="_Toc513209577"/>
+      <w:bookmarkStart w:id="59" w:name="_Toc513209577"/>
       <w:r>
         <w:rPr>
           <w:rFonts w:ascii="Times New Roman" w:hAnsi="Times New Roman" w:cs="Times New Roman"/>
         </w:rPr>
         <w:t>Future improvements</w:t>
       </w:r>
-      <w:bookmarkEnd w:id="58"/>
+      <w:bookmarkEnd w:id="59"/>
     </w:p>
     <w:p>
       <w:pPr>
@@ -17758,7 +17973,7 @@
       </w:r>
     </w:p>
     <w:p/>
-    <w:bookmarkStart w:id="59" w:name="_Toc513209578" w:displacedByCustomXml="next"/>
+    <w:bookmarkStart w:id="60" w:name="_Toc513209578" w:displacedByCustomXml="next"/>
     <w:sdt>
       <w:sdtPr>
         <w:rPr>
@@ -17787,7 +18002,7 @@
             </w:rPr>
             <w:t>References</w:t>
           </w:r>
-          <w:bookmarkEnd w:id="59"/>
+          <w:bookmarkEnd w:id="60"/>
         </w:p>
         <w:sdt>
           <w:sdtPr>
@@ -18056,25 +18271,25 @@
         <w:pStyle w:val="Heading1"/>
         <w:spacing w:after="240"/>
       </w:pPr>
-      <w:bookmarkStart w:id="60" w:name="_Ref513126988"/>
-      <w:bookmarkStart w:id="61" w:name="_Ref513125638"/>
+      <w:bookmarkStart w:id="61" w:name="_Ref513126988"/>
       <w:bookmarkStart w:id="62" w:name="_Toc513209579"/>
+      <w:bookmarkStart w:id="63" w:name="_Ref513125638"/>
       <w:r>
         <w:lastRenderedPageBreak/>
         <w:t>Appendix A – Enlarged RSFQ circuit schematics</w:t>
       </w:r>
-      <w:bookmarkEnd w:id="60"/>
+      <w:bookmarkEnd w:id="61"/>
       <w:bookmarkEnd w:id="62"/>
     </w:p>
     <w:p>
       <w:pPr>
         <w:pStyle w:val="Heading2"/>
       </w:pPr>
-      <w:bookmarkStart w:id="63" w:name="_Toc513209580"/>
+      <w:bookmarkStart w:id="64" w:name="_Toc513209580"/>
       <w:r>
         <w:t>JTLT</w:t>
       </w:r>
-      <w:bookmarkEnd w:id="63"/>
+      <w:bookmarkEnd w:id="64"/>
     </w:p>
     <w:p>
       <w:pPr>
@@ -18102,7 +18317,7 @@
                     </pic:cNvPicPr>
                   </pic:nvPicPr>
                   <pic:blipFill rotWithShape="1">
-                    <a:blip r:embed="rId48" cstate="print">
+                    <a:blip r:embed="rId49" cstate="print">
                       <a:extLst>
                         <a:ext uri="{28A0092B-C50C-407E-A947-70E740481C1C}">
                           <a14:useLocalDpi xmlns:a14="http://schemas.microsoft.com/office/drawing/2010/main" val="0"/>
@@ -18141,12 +18356,12 @@
       <w:pPr>
         <w:pStyle w:val="Heading2"/>
       </w:pPr>
-      <w:bookmarkStart w:id="64" w:name="_Toc513209581"/>
+      <w:bookmarkStart w:id="65" w:name="_Toc513209581"/>
       <w:r>
         <w:lastRenderedPageBreak/>
         <w:t>DFFT</w:t>
       </w:r>
-      <w:bookmarkEnd w:id="64"/>
+      <w:bookmarkEnd w:id="65"/>
     </w:p>
     <w:p>
       <w:pPr>
@@ -18174,7 +18389,7 @@
                     </pic:cNvPicPr>
                   </pic:nvPicPr>
                   <pic:blipFill rotWithShape="1">
-                    <a:blip r:embed="rId49" cstate="print">
+                    <a:blip r:embed="rId50" cstate="print">
                       <a:extLst>
                         <a:ext uri="{28A0092B-C50C-407E-A947-70E740481C1C}">
                           <a14:useLocalDpi xmlns:a14="http://schemas.microsoft.com/office/drawing/2010/main" val="0"/>
@@ -18213,12 +18428,12 @@
       <w:pPr>
         <w:pStyle w:val="Heading2"/>
       </w:pPr>
-      <w:bookmarkStart w:id="65" w:name="_Toc513209582"/>
+      <w:bookmarkStart w:id="66" w:name="_Toc513209582"/>
       <w:r>
         <w:lastRenderedPageBreak/>
         <w:t>SPLITT</w:t>
       </w:r>
-      <w:bookmarkEnd w:id="65"/>
+      <w:bookmarkEnd w:id="66"/>
     </w:p>
     <w:p>
       <w:pPr>
@@ -18246,7 +18461,7 @@
                     </pic:cNvPicPr>
                   </pic:nvPicPr>
                   <pic:blipFill rotWithShape="1">
-                    <a:blip r:embed="rId50" cstate="print">
+                    <a:blip r:embed="rId51" cstate="print">
                       <a:extLst>
                         <a:ext uri="{28A0092B-C50C-407E-A947-70E740481C1C}">
                           <a14:useLocalDpi xmlns:a14="http://schemas.microsoft.com/office/drawing/2010/main" val="0"/>
@@ -18285,12 +18500,12 @@
       <w:pPr>
         <w:pStyle w:val="Heading2"/>
       </w:pPr>
-      <w:bookmarkStart w:id="66" w:name="_Toc513209583"/>
+      <w:bookmarkStart w:id="67" w:name="_Toc513209583"/>
       <w:r>
         <w:lastRenderedPageBreak/>
         <w:t>MERGET</w:t>
       </w:r>
-      <w:bookmarkEnd w:id="66"/>
+      <w:bookmarkEnd w:id="67"/>
     </w:p>
     <w:p>
       <w:pPr>
@@ -18318,7 +18533,7 @@
                     </pic:cNvPicPr>
                   </pic:nvPicPr>
                   <pic:blipFill rotWithShape="1">
-                    <a:blip r:embed="rId51" cstate="print">
+                    <a:blip r:embed="rId52" cstate="print">
                       <a:extLst>
                         <a:ext uri="{28A0092B-C50C-407E-A947-70E740481C1C}">
                           <a14:useLocalDpi xmlns:a14="http://schemas.microsoft.com/office/drawing/2010/main" val="0"/>
@@ -18357,12 +18572,12 @@
       <w:pPr>
         <w:pStyle w:val="Heading2"/>
       </w:pPr>
-      <w:bookmarkStart w:id="67" w:name="_Toc513209584"/>
+      <w:bookmarkStart w:id="68" w:name="_Toc513209584"/>
       <w:r>
         <w:lastRenderedPageBreak/>
         <w:t>NOTT</w:t>
       </w:r>
-      <w:bookmarkEnd w:id="67"/>
+      <w:bookmarkEnd w:id="68"/>
     </w:p>
     <w:p>
       <w:pPr>
@@ -18390,7 +18605,7 @@
                     </pic:cNvPicPr>
                   </pic:nvPicPr>
                   <pic:blipFill rotWithShape="1">
-                    <a:blip r:embed="rId52" cstate="print">
+                    <a:blip r:embed="rId53" cstate="print">
                       <a:extLst>
                         <a:ext uri="{28A0092B-C50C-407E-A947-70E740481C1C}">
                           <a14:useLocalDpi xmlns:a14="http://schemas.microsoft.com/office/drawing/2010/main" val="0"/>
@@ -18429,12 +18644,12 @@
       <w:pPr>
         <w:pStyle w:val="Heading2"/>
       </w:pPr>
-      <w:bookmarkStart w:id="68" w:name="_Toc513209585"/>
+      <w:bookmarkStart w:id="69" w:name="_Toc513209585"/>
       <w:r>
         <w:lastRenderedPageBreak/>
         <w:t>AND2T</w:t>
       </w:r>
-      <w:bookmarkEnd w:id="68"/>
+      <w:bookmarkEnd w:id="69"/>
     </w:p>
     <w:p>
       <w:pPr>
@@ -18501,12 +18716,12 @@
       <w:pPr>
         <w:pStyle w:val="Heading2"/>
       </w:pPr>
-      <w:bookmarkStart w:id="69" w:name="_Toc513209586"/>
+      <w:bookmarkStart w:id="70" w:name="_Toc513209586"/>
       <w:r>
         <w:lastRenderedPageBreak/>
         <w:t>OR2T</w:t>
       </w:r>
-      <w:bookmarkEnd w:id="69"/>
+      <w:bookmarkEnd w:id="70"/>
     </w:p>
     <w:p>
       <w:pPr>
@@ -18534,7 +18749,7 @@
                     </pic:cNvPicPr>
                   </pic:nvPicPr>
                   <pic:blipFill rotWithShape="1">
-                    <a:blip r:embed="rId53" cstate="print">
+                    <a:blip r:embed="rId54" cstate="print">
                       <a:extLst>
                         <a:ext uri="{28A0092B-C50C-407E-A947-70E740481C1C}">
                           <a14:useLocalDpi xmlns:a14="http://schemas.microsoft.com/office/drawing/2010/main" val="0"/>
@@ -18573,12 +18788,12 @@
       <w:pPr>
         <w:pStyle w:val="Heading2"/>
       </w:pPr>
-      <w:bookmarkStart w:id="70" w:name="_Toc513209587"/>
+      <w:bookmarkStart w:id="71" w:name="_Toc513209587"/>
       <w:r>
         <w:lastRenderedPageBreak/>
         <w:t>XORT</w:t>
       </w:r>
-      <w:bookmarkEnd w:id="70"/>
+      <w:bookmarkEnd w:id="71"/>
     </w:p>
     <w:p>
       <w:pPr>
@@ -18606,7 +18821,7 @@
                     </pic:cNvPicPr>
                   </pic:nvPicPr>
                   <pic:blipFill rotWithShape="1">
-                    <a:blip r:embed="rId54" cstate="print">
+                    <a:blip r:embed="rId55" cstate="print">
                       <a:extLst>
                         <a:ext uri="{28A0092B-C50C-407E-A947-70E740481C1C}">
                           <a14:useLocalDpi xmlns:a14="http://schemas.microsoft.com/office/drawing/2010/main" val="0"/>
@@ -18645,12 +18860,12 @@
       <w:pPr>
         <w:pStyle w:val="Heading2"/>
       </w:pPr>
-      <w:bookmarkStart w:id="71" w:name="_Toc513209588"/>
+      <w:bookmarkStart w:id="72" w:name="_Toc513209588"/>
       <w:r>
         <w:lastRenderedPageBreak/>
         <w:t>NDROT</w:t>
       </w:r>
-      <w:bookmarkEnd w:id="71"/>
+      <w:bookmarkEnd w:id="72"/>
     </w:p>
     <w:p>
       <w:pPr>
@@ -18678,7 +18893,7 @@
                     </pic:cNvPicPr>
                   </pic:nvPicPr>
                   <pic:blipFill rotWithShape="1">
-                    <a:blip r:embed="rId55" cstate="print">
+                    <a:blip r:embed="rId56" cstate="print">
                       <a:extLst>
                         <a:ext uri="{28A0092B-C50C-407E-A947-70E740481C1C}">
                           <a14:useLocalDpi xmlns:a14="http://schemas.microsoft.com/office/drawing/2010/main" val="0"/>
@@ -18719,7 +18934,7 @@
         <w:pStyle w:val="Heading1"/>
         <w:spacing w:after="240"/>
       </w:pPr>
-      <w:bookmarkStart w:id="72" w:name="_Toc513209589"/>
+      <w:bookmarkStart w:id="73" w:name="_Toc513209589"/>
       <w:r>
         <w:lastRenderedPageBreak/>
         <w:t xml:space="preserve">Appendix </w:t>
@@ -18730,19 +18945,19 @@
       <w:r>
         <w:t xml:space="preserve"> – Parameter values for RSFQ cell library</w:t>
       </w:r>
-      <w:bookmarkEnd w:id="61"/>
-      <w:bookmarkEnd w:id="72"/>
+      <w:bookmarkEnd w:id="63"/>
+      <w:bookmarkEnd w:id="73"/>
     </w:p>
     <w:p>
       <w:pPr>
         <w:pStyle w:val="Heading2"/>
         <w:spacing w:after="240"/>
       </w:pPr>
-      <w:bookmarkStart w:id="73" w:name="_Toc513209590"/>
+      <w:bookmarkStart w:id="74" w:name="_Toc513209590"/>
       <w:r>
         <w:t>JTLT</w:t>
       </w:r>
-      <w:bookmarkEnd w:id="73"/>
+      <w:bookmarkEnd w:id="74"/>
     </w:p>
     <w:tbl>
       <w:tblPr>
@@ -19548,12 +19763,12 @@
         <w:pStyle w:val="Heading2"/>
         <w:spacing w:after="240"/>
       </w:pPr>
-      <w:bookmarkStart w:id="74" w:name="_Toc513209591"/>
+      <w:bookmarkStart w:id="75" w:name="_Toc513209591"/>
       <w:r>
         <w:lastRenderedPageBreak/>
         <w:t>DFFT</w:t>
       </w:r>
-      <w:bookmarkEnd w:id="74"/>
+      <w:bookmarkEnd w:id="75"/>
     </w:p>
     <w:tbl>
       <w:tblPr>
@@ -21357,12 +21572,12 @@
         <w:pStyle w:val="Heading2"/>
         <w:spacing w:after="240"/>
       </w:pPr>
-      <w:bookmarkStart w:id="75" w:name="_Toc513209592"/>
+      <w:bookmarkStart w:id="76" w:name="_Toc513209592"/>
       <w:r>
         <w:lastRenderedPageBreak/>
         <w:t>SPLITT</w:t>
       </w:r>
-      <w:bookmarkEnd w:id="75"/>
+      <w:bookmarkEnd w:id="76"/>
     </w:p>
     <w:tbl>
       <w:tblPr>
@@ -22482,12 +22697,12 @@
         <w:pStyle w:val="Heading2"/>
         <w:spacing w:after="240"/>
       </w:pPr>
-      <w:bookmarkStart w:id="76" w:name="_Toc513209593"/>
+      <w:bookmarkStart w:id="77" w:name="_Toc513209593"/>
       <w:r>
         <w:lastRenderedPageBreak/>
         <w:t>MERGET</w:t>
       </w:r>
-      <w:bookmarkEnd w:id="76"/>
+      <w:bookmarkEnd w:id="77"/>
     </w:p>
     <w:tbl>
       <w:tblPr>
@@ -23705,12 +23920,12 @@
         <w:pStyle w:val="Heading2"/>
         <w:spacing w:after="240"/>
       </w:pPr>
-      <w:bookmarkStart w:id="77" w:name="_Toc513209594"/>
+      <w:bookmarkStart w:id="78" w:name="_Toc513209594"/>
       <w:r>
         <w:lastRenderedPageBreak/>
         <w:t>NOTT</w:t>
       </w:r>
-      <w:bookmarkEnd w:id="77"/>
+      <w:bookmarkEnd w:id="78"/>
     </w:p>
     <w:tbl>
       <w:tblPr>
@@ -25859,11 +26074,11 @@
         <w:pStyle w:val="Heading2"/>
         <w:spacing w:after="240"/>
       </w:pPr>
-      <w:bookmarkStart w:id="78" w:name="_Toc513209595"/>
+      <w:bookmarkStart w:id="79" w:name="_Toc513209595"/>
       <w:r>
         <w:t>AND2T</w:t>
       </w:r>
-      <w:bookmarkEnd w:id="78"/>
+      <w:bookmarkEnd w:id="79"/>
     </w:p>
     <w:tbl>
       <w:tblPr>
@@ -28309,11 +28524,11 @@
         <w:pStyle w:val="Heading2"/>
         <w:spacing w:after="240"/>
       </w:pPr>
-      <w:bookmarkStart w:id="79" w:name="_Toc513209596"/>
+      <w:bookmarkStart w:id="80" w:name="_Toc513209596"/>
       <w:r>
         <w:t>OR2T</w:t>
       </w:r>
-      <w:bookmarkEnd w:id="79"/>
+      <w:bookmarkEnd w:id="80"/>
     </w:p>
     <w:tbl>
       <w:tblPr>
@@ -30412,11 +30627,11 @@
         <w:pStyle w:val="Heading2"/>
         <w:spacing w:after="240"/>
       </w:pPr>
-      <w:bookmarkStart w:id="80" w:name="_Toc513209597"/>
+      <w:bookmarkStart w:id="81" w:name="_Toc513209597"/>
       <w:r>
         <w:t>XORT</w:t>
       </w:r>
-      <w:bookmarkEnd w:id="80"/>
+      <w:bookmarkEnd w:id="81"/>
     </w:p>
     <w:tbl>
       <w:tblPr>
@@ -32862,11 +33077,11 @@
         <w:pStyle w:val="Heading2"/>
         <w:spacing w:after="240"/>
       </w:pPr>
-      <w:bookmarkStart w:id="81" w:name="_Toc513209598"/>
+      <w:bookmarkStart w:id="82" w:name="_Toc513209598"/>
       <w:r>
         <w:t>NDROT</w:t>
       </w:r>
-      <w:bookmarkEnd w:id="81"/>
+      <w:bookmarkEnd w:id="82"/>
     </w:p>
     <w:tbl>
       <w:tblPr>
@@ -35677,7 +35892,7 @@
       </w:pPr>
     </w:p>
     <w:sectPr>
-      <w:headerReference w:type="default" r:id="rId56"/>
+      <w:headerReference w:type="default" r:id="rId57"/>
       <w:pgSz w:w="11906" w:h="16838"/>
       <w:pgMar w:top="1440" w:right="1440" w:bottom="1440" w:left="1440" w:header="708" w:footer="708" w:gutter="0"/>
       <w:cols w:space="708"/>
@@ -35775,7 +35990,7 @@
               </w:tabs>
             </w:pPr>
             <w:r>
-              <w:t>P1-A4-M4 User’s Manual</w:t>
+              <w:t>RSFQ cell library user’s manual</w:t>
             </w:r>
           </w:p>
         </w:sdtContent>
@@ -36817,10 +37032,12 @@
     <w:rsid w:val="00365B7E"/>
     <w:rsid w:val="00371578"/>
     <w:rsid w:val="0042130F"/>
+    <w:rsid w:val="00456000"/>
     <w:rsid w:val="00492230"/>
     <w:rsid w:val="00511563"/>
     <w:rsid w:val="005B02D2"/>
     <w:rsid w:val="005B7874"/>
+    <w:rsid w:val="006F2FD5"/>
     <w:rsid w:val="007A7146"/>
     <w:rsid w:val="007D7FF6"/>
     <w:rsid w:val="009722F9"/>
@@ -37669,7 +37886,7 @@
 </file>
 
 <file path=customXml/itemProps1.xml><?xml version="1.0" encoding="utf-8"?>
-<ds:datastoreItem xmlns:ds="http://schemas.openxmlformats.org/officeDocument/2006/customXml" ds:itemID="{541DCE25-59E9-4926-BC8E-9278826FD931}">
+<ds:datastoreItem xmlns:ds="http://schemas.openxmlformats.org/officeDocument/2006/customXml" ds:itemID="{6FAF9A75-3579-4A7A-BA25-D0195177113B}">
   <ds:schemaRefs>
     <ds:schemaRef ds:uri="http://schemas.openxmlformats.org/officeDocument/2006/bibliography"/>
   </ds:schemaRefs>

</xml_diff>

<commit_message>
Updated cell library to V1.1
Circuits within the Examples folder have not been updated yet.
</commit_message>
<xml_diff>
--- a/UserManual.docx
+++ b/UserManual.docx
@@ -72,6 +72,14 @@
           <w:rFonts w:cs="Times New Roman"/>
         </w:rPr>
       </w:pPr>
+      <w:r>
+        <w:rPr>
+          <w:rFonts w:cs="Times New Roman"/>
+        </w:rPr>
+        <w:t>V1.1</w:t>
+      </w:r>
+      <w:bookmarkStart w:id="0" w:name="_GoBack"/>
+      <w:bookmarkEnd w:id="0"/>
     </w:p>
     <w:p>
       <w:pPr>
@@ -141,7 +149,7 @@
           <w:rFonts w:ascii="Times New Roman" w:hAnsi="Times New Roman" w:cs="Times New Roman"/>
           <w:noProof/>
         </w:rPr>
-        <w:t>16 May 2018</w:t>
+        <w:t>26 October 2018</w:t>
       </w:r>
       <w:r>
         <w:rPr>
@@ -3566,7 +3574,7 @@
           <w:sz w:val="36"/>
         </w:rPr>
       </w:pPr>
-      <w:bookmarkStart w:id="0" w:name="_Toc514234909"/>
+      <w:bookmarkStart w:id="1" w:name="_Toc514234909"/>
       <w:r>
         <w:rPr>
           <w:rFonts w:ascii="Times New Roman" w:hAnsi="Times New Roman" w:cs="Times New Roman"/>
@@ -3596,7 +3604,7 @@
         </w:rPr>
         <w:t>etup</w:t>
       </w:r>
-      <w:bookmarkEnd w:id="0"/>
+      <w:bookmarkEnd w:id="1"/>
     </w:p>
     <w:p>
       <w:pPr>
@@ -3607,7 +3615,7 @@
           <w:sz w:val="28"/>
         </w:rPr>
       </w:pPr>
-      <w:bookmarkStart w:id="1" w:name="_Toc514234910"/>
+      <w:bookmarkStart w:id="2" w:name="_Toc514234910"/>
       <w:r>
         <w:rPr>
           <w:rFonts w:ascii="Times New Roman" w:hAnsi="Times New Roman" w:cs="Times New Roman"/>
@@ -3615,7 +3623,7 @@
         </w:rPr>
         <w:t>Introduction</w:t>
       </w:r>
-      <w:bookmarkEnd w:id="1"/>
+      <w:bookmarkEnd w:id="2"/>
     </w:p>
     <w:p>
       <w:pPr>
@@ -4091,6 +4099,7 @@
           <w:id w:val="-1161851861"/>
           <w:citation/>
         </w:sdtPr>
+        <w:sdtEndPr/>
         <w:sdtContent>
           <w:r>
             <w:rPr>
@@ -4206,6 +4215,7 @@
           <w:id w:val="-1400361008"/>
           <w:citation/>
         </w:sdtPr>
+        <w:sdtEndPr/>
         <w:sdtContent>
           <w:r>
             <w:rPr>
@@ -4266,7 +4276,7 @@
           <w:sz w:val="28"/>
         </w:rPr>
       </w:pPr>
-      <w:bookmarkStart w:id="2" w:name="_Toc514234911"/>
+      <w:bookmarkStart w:id="3" w:name="_Toc514234911"/>
       <w:r>
         <w:rPr>
           <w:rFonts w:ascii="Times New Roman" w:hAnsi="Times New Roman" w:cs="Times New Roman"/>
@@ -4274,7 +4284,7 @@
         </w:rPr>
         <w:t>Setup</w:t>
       </w:r>
-      <w:bookmarkEnd w:id="2"/>
+      <w:bookmarkEnd w:id="3"/>
     </w:p>
     <w:p>
       <w:pPr>
@@ -4503,6 +4513,7 @@
           <w:id w:val="1123192644"/>
           <w:citation/>
         </w:sdtPr>
+        <w:sdtEndPr/>
         <w:sdtContent>
           <w:r>
             <w:rPr>
@@ -4589,7 +4600,7 @@
           <w:sz w:val="28"/>
         </w:rPr>
       </w:pPr>
-      <w:bookmarkStart w:id="3" w:name="_Toc514234912"/>
+      <w:bookmarkStart w:id="4" w:name="_Toc514234912"/>
       <w:r>
         <w:rPr>
           <w:rFonts w:ascii="Times New Roman" w:hAnsi="Times New Roman" w:cs="Times New Roman"/>
@@ -4597,7 +4608,7 @@
         </w:rPr>
         <w:t>License</w:t>
       </w:r>
-      <w:bookmarkEnd w:id="3"/>
+      <w:bookmarkEnd w:id="4"/>
     </w:p>
     <w:p>
       <w:pPr>
@@ -4681,7 +4692,7 @@
           <w:sz w:val="36"/>
         </w:rPr>
       </w:pPr>
-      <w:bookmarkStart w:id="4" w:name="_Toc514234913"/>
+      <w:bookmarkStart w:id="5" w:name="_Toc514234913"/>
       <w:r>
         <w:rPr>
           <w:rFonts w:ascii="Times New Roman" w:hAnsi="Times New Roman" w:cs="Times New Roman"/>
@@ -4697,7 +4708,7 @@
         </w:rPr>
         <w:t>ell construction</w:t>
       </w:r>
-      <w:bookmarkEnd w:id="4"/>
+      <w:bookmarkEnd w:id="5"/>
     </w:p>
     <w:p>
       <w:pPr>
@@ -4708,7 +4719,7 @@
           <w:sz w:val="28"/>
         </w:rPr>
       </w:pPr>
-      <w:bookmarkStart w:id="5" w:name="_Toc514234914"/>
+      <w:bookmarkStart w:id="6" w:name="_Toc514234914"/>
       <w:r>
         <w:rPr>
           <w:rFonts w:ascii="Times New Roman" w:hAnsi="Times New Roman" w:cs="Times New Roman"/>
@@ -4716,7 +4727,7 @@
         </w:rPr>
         <w:t>The Josephson Junction</w:t>
       </w:r>
-      <w:bookmarkEnd w:id="5"/>
+      <w:bookmarkEnd w:id="6"/>
     </w:p>
     <w:p>
       <w:pPr>
@@ -4756,19 +4767,11 @@
           <w:rFonts w:cs="Times New Roman"/>
         </w:rPr>
       </w:pPr>
-      <w:proofErr w:type="gramStart"/>
-      <w:r>
-        <w:rPr>
-          <w:rFonts w:cs="Times New Roman"/>
-        </w:rPr>
-        <w:t>.model</w:t>
-      </w:r>
-      <w:proofErr w:type="gramEnd"/>
-      <w:r>
-        <w:rPr>
-          <w:rFonts w:cs="Times New Roman"/>
-        </w:rPr>
-        <w:t xml:space="preserve"> </w:t>
+      <w:r>
+        <w:rPr>
+          <w:rFonts w:cs="Times New Roman"/>
+        </w:rPr>
+        <w:t xml:space="preserve">.model </w:t>
       </w:r>
       <w:proofErr w:type="spellStart"/>
       <w:r>
@@ -4935,6 +4938,7 @@
           <w:id w:val="-1547750392"/>
           <w:citation/>
         </w:sdtPr>
+        <w:sdtEndPr/>
         <w:sdtContent>
           <w:r>
             <w:rPr>
@@ -5131,7 +5135,7 @@
           <w:rFonts w:ascii="Times New Roman" w:hAnsi="Times New Roman" w:cs="Times New Roman"/>
         </w:rPr>
       </w:pPr>
-      <w:bookmarkStart w:id="6" w:name="_Toc514234915"/>
+      <w:bookmarkStart w:id="7" w:name="_Toc514234915"/>
       <w:r>
         <w:rPr>
           <w:rFonts w:ascii="Times New Roman" w:hAnsi="Times New Roman" w:cs="Times New Roman"/>
@@ -5151,7 +5155,7 @@
         </w:rPr>
         <w:t xml:space="preserve"> function</w:t>
       </w:r>
-      <w:bookmarkEnd w:id="6"/>
+      <w:bookmarkEnd w:id="7"/>
     </w:p>
     <w:p>
       <w:pPr>
@@ -5223,6 +5227,7 @@
           <w:id w:val="-734789880"/>
           <w:citation/>
         </w:sdtPr>
+        <w:sdtEndPr/>
         <w:sdtContent>
           <w:r>
             <w:rPr>
@@ -5328,21 +5333,12 @@
           <w:szCs w:val="24"/>
         </w:rPr>
       </w:pPr>
-      <w:proofErr w:type="gramStart"/>
-      <w:r>
-        <w:rPr>
-          <w:rFonts w:cs="Times New Roman"/>
-          <w:szCs w:val="24"/>
-        </w:rPr>
-        <w:t>.param</w:t>
-      </w:r>
-      <w:proofErr w:type="gramEnd"/>
-      <w:r>
-        <w:rPr>
-          <w:rFonts w:cs="Times New Roman"/>
-          <w:szCs w:val="24"/>
-        </w:rPr>
-        <w:t xml:space="preserve"> Scaling=1.0</w:t>
+      <w:r>
+        <w:rPr>
+          <w:rFonts w:cs="Times New Roman"/>
+          <w:szCs w:val="24"/>
+        </w:rPr>
+        <w:t>.param Scaling=1.0</w:t>
       </w:r>
     </w:p>
     <w:p>
@@ -5354,21 +5350,12 @@
           <w:szCs w:val="24"/>
         </w:rPr>
       </w:pPr>
-      <w:proofErr w:type="gramStart"/>
-      <w:r>
-        <w:rPr>
-          <w:rFonts w:cs="Times New Roman"/>
-          <w:szCs w:val="24"/>
-        </w:rPr>
-        <w:t>.param</w:t>
-      </w:r>
-      <w:proofErr w:type="gramEnd"/>
-      <w:r>
-        <w:rPr>
-          <w:rFonts w:cs="Times New Roman"/>
-          <w:szCs w:val="24"/>
-        </w:rPr>
-        <w:t xml:space="preserve"> B0=1</w:t>
+      <w:r>
+        <w:rPr>
+          <w:rFonts w:cs="Times New Roman"/>
+          <w:szCs w:val="24"/>
+        </w:rPr>
+        <w:t>.param B0=1</w:t>
       </w:r>
     </w:p>
     <w:p>
@@ -5380,21 +5367,12 @@
           <w:szCs w:val="24"/>
         </w:rPr>
       </w:pPr>
-      <w:proofErr w:type="gramStart"/>
-      <w:r>
-        <w:rPr>
-          <w:rFonts w:cs="Times New Roman"/>
-          <w:szCs w:val="24"/>
-        </w:rPr>
-        <w:t>.param</w:t>
-      </w:r>
-      <w:proofErr w:type="gramEnd"/>
-      <w:r>
-        <w:rPr>
-          <w:rFonts w:cs="Times New Roman"/>
-          <w:szCs w:val="24"/>
-        </w:rPr>
-        <w:t xml:space="preserve"> Ic0=0.0001</w:t>
+      <w:r>
+        <w:rPr>
+          <w:rFonts w:cs="Times New Roman"/>
+          <w:szCs w:val="24"/>
+        </w:rPr>
+        <w:t>.param Ic0=0.0001</w:t>
       </w:r>
     </w:p>
     <w:p>
@@ -5406,21 +5384,12 @@
           <w:szCs w:val="24"/>
         </w:rPr>
       </w:pPr>
-      <w:proofErr w:type="gramStart"/>
-      <w:r>
-        <w:rPr>
-          <w:rFonts w:cs="Times New Roman"/>
-          <w:szCs w:val="24"/>
-        </w:rPr>
-        <w:t>.param</w:t>
-      </w:r>
-      <w:proofErr w:type="gramEnd"/>
-      <w:r>
-        <w:rPr>
-          <w:rFonts w:cs="Times New Roman"/>
-          <w:szCs w:val="24"/>
-        </w:rPr>
-        <w:t xml:space="preserve"> </w:t>
+      <w:r>
+        <w:rPr>
+          <w:rFonts w:cs="Times New Roman"/>
+          <w:szCs w:val="24"/>
+        </w:rPr>
+        <w:t xml:space="preserve">.param </w:t>
       </w:r>
       <w:proofErr w:type="spellStart"/>
       <w:r>
@@ -5448,21 +5417,12 @@
           <w:szCs w:val="24"/>
         </w:rPr>
       </w:pPr>
-      <w:proofErr w:type="gramStart"/>
-      <w:r>
-        <w:rPr>
-          <w:rFonts w:cs="Times New Roman"/>
-          <w:szCs w:val="24"/>
-        </w:rPr>
-        <w:t>.param</w:t>
-      </w:r>
-      <w:proofErr w:type="gramEnd"/>
-      <w:r>
-        <w:rPr>
-          <w:rFonts w:cs="Times New Roman"/>
-          <w:szCs w:val="24"/>
-        </w:rPr>
-        <w:t xml:space="preserve"> B0Rs=</w:t>
+      <w:r>
+        <w:rPr>
+          <w:rFonts w:cs="Times New Roman"/>
+          <w:szCs w:val="24"/>
+        </w:rPr>
+        <w:t>.param B0Rs=</w:t>
       </w:r>
       <w:proofErr w:type="spellStart"/>
       <w:r>
@@ -5490,21 +5450,12 @@
           <w:szCs w:val="24"/>
         </w:rPr>
       </w:pPr>
-      <w:proofErr w:type="gramStart"/>
-      <w:r>
-        <w:rPr>
-          <w:rFonts w:cs="Times New Roman"/>
-          <w:szCs w:val="24"/>
-        </w:rPr>
-        <w:t>.param</w:t>
-      </w:r>
-      <w:proofErr w:type="gramEnd"/>
-      <w:r>
-        <w:rPr>
-          <w:rFonts w:cs="Times New Roman"/>
-          <w:szCs w:val="24"/>
-        </w:rPr>
-        <w:t xml:space="preserve"> B01rx1=1.047050014928536*Scaling</w:t>
+      <w:r>
+        <w:rPr>
+          <w:rFonts w:cs="Times New Roman"/>
+          <w:szCs w:val="24"/>
+        </w:rPr>
+        <w:t>.param B01rx1=1.047050014928536*Scaling</w:t>
       </w:r>
     </w:p>
     <w:p>
@@ -5516,21 +5467,12 @@
           <w:szCs w:val="24"/>
         </w:rPr>
       </w:pPr>
-      <w:proofErr w:type="gramStart"/>
-      <w:r>
-        <w:rPr>
-          <w:rFonts w:cs="Times New Roman"/>
-          <w:szCs w:val="24"/>
-        </w:rPr>
-        <w:t>.param</w:t>
-      </w:r>
-      <w:proofErr w:type="gramEnd"/>
-      <w:r>
-        <w:rPr>
-          <w:rFonts w:cs="Times New Roman"/>
-          <w:szCs w:val="24"/>
-        </w:rPr>
-        <w:t xml:space="preserve"> IB01tx1=0.00012496339862818782*Scaling</w:t>
+      <w:r>
+        <w:rPr>
+          <w:rFonts w:cs="Times New Roman"/>
+          <w:szCs w:val="24"/>
+        </w:rPr>
+        <w:t>.param IB01tx1=0.00012496339862818782*Scaling</w:t>
       </w:r>
     </w:p>
     <w:p>
@@ -5542,21 +5484,12 @@
           <w:szCs w:val="24"/>
         </w:rPr>
       </w:pPr>
-      <w:proofErr w:type="gramStart"/>
-      <w:r>
-        <w:rPr>
-          <w:rFonts w:cs="Times New Roman"/>
-          <w:szCs w:val="24"/>
-        </w:rPr>
-        <w:t>.param</w:t>
-      </w:r>
-      <w:proofErr w:type="gramEnd"/>
-      <w:r>
-        <w:rPr>
-          <w:rFonts w:cs="Times New Roman"/>
-          <w:szCs w:val="24"/>
-        </w:rPr>
-        <w:t xml:space="preserve"> RB01rx1=B0Rs/B01rx1</w:t>
+      <w:r>
+        <w:rPr>
+          <w:rFonts w:cs="Times New Roman"/>
+          <w:szCs w:val="24"/>
+        </w:rPr>
+        <w:t>.param RB01rx1=B0Rs/B01rx1</w:t>
       </w:r>
     </w:p>
     <w:p>
@@ -5643,7 +5576,6 @@
         <w:t xml:space="preserve">IB01tx1 0 10 </w:t>
       </w:r>
       <w:proofErr w:type="spellStart"/>
-      <w:proofErr w:type="gramStart"/>
       <w:r>
         <w:rPr>
           <w:rFonts w:cs="Times New Roman"/>
@@ -5657,15 +5589,7 @@
           <w:rFonts w:cs="Times New Roman"/>
           <w:szCs w:val="24"/>
         </w:rPr>
-        <w:t>(</w:t>
-      </w:r>
-      <w:proofErr w:type="gramEnd"/>
-      <w:r>
-        <w:rPr>
-          <w:rFonts w:cs="Times New Roman"/>
-          <w:szCs w:val="24"/>
-        </w:rPr>
-        <w:t>0 0 5p IB01tx1)</w:t>
+        <w:t>(0 0 5p IB01tx1)</w:t>
       </w:r>
     </w:p>
     <w:p>
@@ -5728,7 +5652,7 @@
           <w:sz w:val="28"/>
         </w:rPr>
       </w:pPr>
-      <w:bookmarkStart w:id="7" w:name="_Toc514234916"/>
+      <w:bookmarkStart w:id="8" w:name="_Toc514234916"/>
       <w:r>
         <w:rPr>
           <w:rFonts w:ascii="Times New Roman" w:hAnsi="Times New Roman" w:cs="Times New Roman"/>
@@ -5737,10 +5661,9 @@
         <w:lastRenderedPageBreak/>
         <w:t>Updating parameter values in circuit schematic</w:t>
       </w:r>
-      <w:bookmarkEnd w:id="7"/>
-    </w:p>
-    <w:p>
-      <w:bookmarkStart w:id="8" w:name="_GoBack"/>
+      <w:bookmarkEnd w:id="8"/>
+    </w:p>
+    <w:p>
       <w:r>
         <w:t xml:space="preserve">The parameter values within the circuit schematic are controlled using a netlist file called the electric netlist, </w:t>
       </w:r>
@@ -5788,7 +5711,6 @@
         <w:pStyle w:val="Heading3"/>
       </w:pPr>
       <w:bookmarkStart w:id="9" w:name="_Toc514234917"/>
-      <w:bookmarkEnd w:id="8"/>
       <w:r>
         <w:t>Generating the electric netlist file</w:t>
       </w:r>
@@ -5985,30 +5907,24 @@
         <w:rPr>
           <w:szCs w:val="24"/>
         </w:rPr>
-      </w:r>
-      <w:r>
-        <w:rPr>
-          <w:szCs w:val="24"/>
-        </w:rPr>
         <w:instrText xml:space="preserve"> \* MERGEFORMAT </w:instrText>
       </w:r>
       <w:r>
         <w:rPr>
           <w:szCs w:val="24"/>
         </w:rPr>
+      </w:r>
+      <w:r>
+        <w:rPr>
+          <w:szCs w:val="24"/>
+        </w:rPr>
         <w:fldChar w:fldCharType="separate"/>
       </w:r>
       <w:r>
         <w:rPr>
           <w:szCs w:val="24"/>
         </w:rPr>
-        <w:t>Figure</w:t>
-      </w:r>
-      <w:r>
-        <w:rPr>
-          <w:szCs w:val="24"/>
-        </w:rPr>
-        <w:t xml:space="preserve"> </w:t>
+        <w:t xml:space="preserve">Figure </w:t>
       </w:r>
       <w:r>
         <w:rPr>
@@ -6279,12 +6195,12 @@
         <w:rPr>
           <w:szCs w:val="24"/>
         </w:rPr>
-      </w:r>
-      <w:r>
-        <w:rPr>
-          <w:szCs w:val="24"/>
-        </w:rPr>
         <w:instrText xml:space="preserve"> \* MERGEFORMAT </w:instrText>
+      </w:r>
+      <w:r>
+        <w:rPr>
+          <w:szCs w:val="24"/>
+        </w:rPr>
       </w:r>
       <w:r>
         <w:rPr>
@@ -17027,15 +16943,220 @@
           <w:rFonts w:cs="Times New Roman"/>
           <w:szCs w:val="24"/>
         </w:rPr>
-        <w:t>[lp</w:t>
-      </w:r>
+        <w:t>[lp06,-b06,l10,l21,b09,-lp09]</w:t>
+      </w:r>
+    </w:p>
+    <w:p>
+      <w:pPr>
+        <w:rPr>
+          <w:rFonts w:cs="Times New Roman"/>
+          <w:szCs w:val="24"/>
+        </w:rPr>
+      </w:pPr>
+      <w:r>
+        <w:rPr>
+          <w:rFonts w:cs="Times New Roman"/>
+          <w:szCs w:val="24"/>
+        </w:rPr>
+        <w:t>[lp06,-b06,l10,l21,l01utx1,b01utx1,-lp01utx1]</w:t>
+      </w:r>
+    </w:p>
+    <w:p>
+      <w:pPr>
+        <w:rPr>
+          <w:rFonts w:cs="Times New Roman"/>
+          <w:szCs w:val="24"/>
+        </w:rPr>
+      </w:pPr>
+      <w:r>
+        <w:rPr>
+          <w:rFonts w:cs="Times New Roman"/>
+          <w:szCs w:val="24"/>
+        </w:rPr>
+        <w:t>[lp06,-b06,-l09,l07,-b02,-b03,-l08,l18,b10,-lp10]</w:t>
+      </w:r>
+    </w:p>
+    <w:p>
+      <w:pPr>
+        <w:rPr>
+          <w:rFonts w:cs="Times New Roman"/>
+          <w:szCs w:val="24"/>
+        </w:rPr>
+      </w:pPr>
+      <w:r>
+        <w:rPr>
+          <w:rFonts w:cs="Times New Roman"/>
+          <w:szCs w:val="24"/>
+        </w:rPr>
+        <w:t>[lp06,-b06,-l09,l07,-b02,-b03,-l08,-l12,-l20,b11,-lp11]</w:t>
+      </w:r>
+    </w:p>
+    <w:p>
+      <w:pPr>
+        <w:rPr>
+          <w:rFonts w:cs="Times New Roman"/>
+          <w:szCs w:val="24"/>
+        </w:rPr>
+      </w:pPr>
+      <w:r>
+        <w:rPr>
+          <w:rFonts w:cs="Times New Roman"/>
+          <w:szCs w:val="24"/>
+        </w:rPr>
+        <w:t>…</w:t>
+      </w:r>
+      <w:r>
+        <w:rPr>
+          <w:rFonts w:cs="Times New Roman"/>
+          <w:szCs w:val="24"/>
+        </w:rPr>
+        <w:t xml:space="preserve"> (</w:t>
+      </w:r>
+      <w:r>
+        <w:rPr>
+          <w:rFonts w:cs="Times New Roman"/>
+          <w:i/>
+          <w:szCs w:val="24"/>
+        </w:rPr>
+        <w:t>omitted to save space</w:t>
+      </w:r>
+      <w:r>
+        <w:rPr>
+          <w:rFonts w:cs="Times New Roman"/>
+          <w:szCs w:val="24"/>
+        </w:rPr>
+        <w:t>)</w:t>
+      </w:r>
+    </w:p>
+    <w:p>
+      <w:pPr>
+        <w:rPr>
+          <w:rFonts w:cs="Times New Roman"/>
+          <w:szCs w:val="24"/>
+        </w:rPr>
+      </w:pPr>
+      <w:r>
+        <w:rPr>
+          <w:rFonts w:cs="Times New Roman"/>
+          <w:szCs w:val="24"/>
+        </w:rPr>
+        <w:t>[lp01utx1,-b01utx1,-l01utx1,-l21,-l10,-l09,l07,-b02,-l04,-l03,b05,-lp05]</w:t>
+      </w:r>
+    </w:p>
+    <w:p>
+      <w:pPr>
+        <w:rPr>
+          <w:rFonts w:cs="Times New Roman"/>
+          <w:szCs w:val="24"/>
+        </w:rPr>
+      </w:pPr>
+      <w:r>
+        <w:rPr>
+          <w:rFonts w:cs="Times New Roman"/>
+          <w:szCs w:val="24"/>
+        </w:rPr>
+        <w:t>[lp01utx1,-b01utx1,-l01utx1,-l21,-l10,-l09,b01,-l01,b05,-lp05]</w:t>
+      </w:r>
+    </w:p>
+    <w:p>
+      <w:pPr>
+        <w:rPr>
+          <w:rFonts w:cs="Times New Roman"/>
+          <w:szCs w:val="24"/>
+        </w:rPr>
+      </w:pPr>
+    </w:p>
+    <w:p>
+      <w:pPr>
+        <w:rPr>
+          <w:rFonts w:cs="Times New Roman"/>
+          <w:szCs w:val="24"/>
+        </w:rPr>
+      </w:pPr>
+      <w:r>
+        <w:rPr>
+          <w:rFonts w:cs="Times New Roman"/>
+          <w:szCs w:val="24"/>
+        </w:rPr>
+        <w:t>.\</w:t>
+      </w:r>
+      <w:proofErr w:type="spellStart"/>
+      <w:r>
+        <w:rPr>
+          <w:rFonts w:cs="Times New Roman"/>
+          <w:szCs w:val="24"/>
+        </w:rPr>
+        <w:t>mitll_nott</w:t>
+      </w:r>
+      <w:proofErr w:type="spellEnd"/>
+      <w:r>
+        <w:rPr>
+          <w:rFonts w:cs="Times New Roman"/>
+          <w:szCs w:val="24"/>
+        </w:rPr>
+        <w:t>\mitll_nott.js: Finding all states.</w:t>
+      </w:r>
+    </w:p>
+    <w:p>
+      <w:pPr>
+        <w:rPr>
+          <w:rFonts w:cs="Times New Roman"/>
+          <w:szCs w:val="24"/>
+        </w:rPr>
+      </w:pPr>
+      <w:r>
+        <w:rPr>
+          <w:rFonts w:cs="Times New Roman"/>
+          <w:szCs w:val="24"/>
+        </w:rPr>
+        <w:t>State 0: Input "</w:t>
+      </w:r>
+      <w:proofErr w:type="spellStart"/>
+      <w:r>
+        <w:rPr>
+          <w:rFonts w:cs="Times New Roman"/>
+          <w:szCs w:val="24"/>
+        </w:rPr>
+        <w:t>clk</w:t>
+      </w:r>
+      <w:proofErr w:type="spellEnd"/>
+      <w:r>
+        <w:rPr>
+          <w:rFonts w:cs="Times New Roman"/>
+          <w:szCs w:val="24"/>
+        </w:rPr>
+        <w:t>" -&gt; Output "out" after 1.375E-11 s.</w:t>
+      </w:r>
+    </w:p>
+    <w:p>
+      <w:pPr>
+        <w:rPr>
+          <w:rFonts w:cs="Times New Roman"/>
+          <w:szCs w:val="24"/>
+        </w:rPr>
+      </w:pPr>
+      <w:r>
+        <w:rPr>
+          <w:rFonts w:cs="Times New Roman"/>
+          <w:szCs w:val="24"/>
+        </w:rPr>
+        <w:t>States found: 2</w:t>
+      </w:r>
+    </w:p>
+    <w:p>
+      <w:pPr>
+        <w:rPr>
+          <w:rFonts w:cs="Times New Roman"/>
+          <w:szCs w:val="24"/>
+        </w:rPr>
+      </w:pPr>
       <w:proofErr w:type="gramStart"/>
       <w:r>
         <w:rPr>
           <w:rFonts w:cs="Times New Roman"/>
           <w:szCs w:val="24"/>
         </w:rPr>
-        <w:t>06,-</w:t>
+        <w:t>.....</w:t>
       </w:r>
       <w:proofErr w:type="gramEnd"/>
       <w:r>
@@ -17043,222 +17164,37 @@
           <w:rFonts w:cs="Times New Roman"/>
           <w:szCs w:val="24"/>
         </w:rPr>
-        <w:t>b06,l10,l21,b09,-lp09]</w:t>
-      </w:r>
-    </w:p>
-    <w:p>
-      <w:pPr>
-        <w:rPr>
-          <w:rFonts w:cs="Times New Roman"/>
-          <w:szCs w:val="24"/>
-        </w:rPr>
-      </w:pPr>
-      <w:r>
-        <w:rPr>
-          <w:rFonts w:cs="Times New Roman"/>
-          <w:szCs w:val="24"/>
-        </w:rPr>
-        <w:t>[lp</w:t>
-      </w:r>
-      <w:proofErr w:type="gramStart"/>
-      <w:r>
-        <w:rPr>
-          <w:rFonts w:cs="Times New Roman"/>
-          <w:szCs w:val="24"/>
-        </w:rPr>
-        <w:t>06,-</w:t>
-      </w:r>
-      <w:proofErr w:type="gramEnd"/>
-      <w:r>
-        <w:rPr>
-          <w:rFonts w:cs="Times New Roman"/>
-          <w:szCs w:val="24"/>
-        </w:rPr>
-        <w:t>b06,l10,l21,l01utx1,b01utx1,-lp01utx1]</w:t>
-      </w:r>
-    </w:p>
-    <w:p>
-      <w:pPr>
-        <w:rPr>
-          <w:rFonts w:cs="Times New Roman"/>
-          <w:szCs w:val="24"/>
-        </w:rPr>
-      </w:pPr>
-      <w:r>
-        <w:rPr>
-          <w:rFonts w:cs="Times New Roman"/>
-          <w:szCs w:val="24"/>
-        </w:rPr>
-        <w:t>[lp</w:t>
-      </w:r>
-      <w:proofErr w:type="gramStart"/>
-      <w:r>
-        <w:rPr>
-          <w:rFonts w:cs="Times New Roman"/>
-          <w:szCs w:val="24"/>
-        </w:rPr>
-        <w:t>06,-</w:t>
-      </w:r>
-      <w:proofErr w:type="gramEnd"/>
-      <w:r>
-        <w:rPr>
-          <w:rFonts w:cs="Times New Roman"/>
-          <w:szCs w:val="24"/>
-        </w:rPr>
-        <w:t>b06,-l09,l07,-b02,-b03,-l08,l18,b10,-lp10]</w:t>
-      </w:r>
-    </w:p>
-    <w:p>
-      <w:pPr>
-        <w:rPr>
-          <w:rFonts w:cs="Times New Roman"/>
-          <w:szCs w:val="24"/>
-        </w:rPr>
-      </w:pPr>
-      <w:r>
-        <w:rPr>
-          <w:rFonts w:cs="Times New Roman"/>
-          <w:szCs w:val="24"/>
-        </w:rPr>
-        <w:t>[lp</w:t>
-      </w:r>
-      <w:proofErr w:type="gramStart"/>
-      <w:r>
-        <w:rPr>
-          <w:rFonts w:cs="Times New Roman"/>
-          <w:szCs w:val="24"/>
-        </w:rPr>
-        <w:t>06,-</w:t>
-      </w:r>
-      <w:proofErr w:type="gramEnd"/>
-      <w:r>
-        <w:rPr>
-          <w:rFonts w:cs="Times New Roman"/>
-          <w:szCs w:val="24"/>
-        </w:rPr>
-        <w:t>b06,-l09,l07,-b02,-b03,-l08,-l12,-l20,b11,-lp11]</w:t>
-      </w:r>
-    </w:p>
-    <w:p>
-      <w:pPr>
-        <w:rPr>
-          <w:rFonts w:cs="Times New Roman"/>
-          <w:szCs w:val="24"/>
-        </w:rPr>
-      </w:pPr>
-      <w:r>
-        <w:rPr>
-          <w:rFonts w:cs="Times New Roman"/>
-          <w:szCs w:val="24"/>
-        </w:rPr>
-        <w:t>…</w:t>
-      </w:r>
-      <w:r>
-        <w:rPr>
-          <w:rFonts w:cs="Times New Roman"/>
-          <w:szCs w:val="24"/>
-        </w:rPr>
-        <w:t xml:space="preserve"> (</w:t>
-      </w:r>
-      <w:r>
-        <w:rPr>
-          <w:rFonts w:cs="Times New Roman"/>
-          <w:i/>
-          <w:szCs w:val="24"/>
-        </w:rPr>
-        <w:t>omitted to save space</w:t>
-      </w:r>
-      <w:r>
-        <w:rPr>
-          <w:rFonts w:cs="Times New Roman"/>
-          <w:szCs w:val="24"/>
-        </w:rPr>
-        <w:t>)</w:t>
-      </w:r>
-    </w:p>
-    <w:p>
-      <w:pPr>
-        <w:rPr>
-          <w:rFonts w:cs="Times New Roman"/>
-          <w:szCs w:val="24"/>
-        </w:rPr>
-      </w:pPr>
-      <w:r>
-        <w:rPr>
-          <w:rFonts w:cs="Times New Roman"/>
-          <w:szCs w:val="24"/>
-        </w:rPr>
-        <w:t>[lp01utx</w:t>
-      </w:r>
-      <w:proofErr w:type="gramStart"/>
-      <w:r>
-        <w:rPr>
-          <w:rFonts w:cs="Times New Roman"/>
-          <w:szCs w:val="24"/>
-        </w:rPr>
-        <w:t>1,-</w:t>
-      </w:r>
-      <w:proofErr w:type="gramEnd"/>
-      <w:r>
-        <w:rPr>
-          <w:rFonts w:cs="Times New Roman"/>
-          <w:szCs w:val="24"/>
-        </w:rPr>
-        <w:t>b01utx1,-l01utx1,-l21,-l10,-l09,l07,-b02,-l04,-l03,b05,-lp05]</w:t>
-      </w:r>
-    </w:p>
-    <w:p>
-      <w:pPr>
-        <w:rPr>
-          <w:rFonts w:cs="Times New Roman"/>
-          <w:szCs w:val="24"/>
-        </w:rPr>
-      </w:pPr>
-      <w:r>
-        <w:rPr>
-          <w:rFonts w:cs="Times New Roman"/>
-          <w:szCs w:val="24"/>
-        </w:rPr>
-        <w:t>[lp01utx</w:t>
-      </w:r>
-      <w:proofErr w:type="gramStart"/>
-      <w:r>
-        <w:rPr>
-          <w:rFonts w:cs="Times New Roman"/>
-          <w:szCs w:val="24"/>
-        </w:rPr>
-        <w:t>1,-</w:t>
-      </w:r>
-      <w:proofErr w:type="gramEnd"/>
-      <w:r>
-        <w:rPr>
-          <w:rFonts w:cs="Times New Roman"/>
-          <w:szCs w:val="24"/>
-        </w:rPr>
-        <w:t>b01utx1,-l01utx1,-l21,-l10,-l09,b01,-l01,b05,-lp05]</w:t>
-      </w:r>
-    </w:p>
-    <w:p>
-      <w:pPr>
-        <w:rPr>
-          <w:rFonts w:cs="Times New Roman"/>
-          <w:szCs w:val="24"/>
-        </w:rPr>
-      </w:pPr>
-    </w:p>
-    <w:p>
-      <w:pPr>
-        <w:rPr>
-          <w:rFonts w:cs="Times New Roman"/>
-          <w:szCs w:val="24"/>
-        </w:rPr>
-      </w:pPr>
-      <w:r>
-        <w:rPr>
-          <w:rFonts w:cs="Times New Roman"/>
-          <w:szCs w:val="24"/>
-        </w:rPr>
-        <w:t>.\</w:t>
+        <w:t>State 0: No critical timing found in-&gt;in. (5 iterations.)</w:t>
+      </w:r>
+    </w:p>
+    <w:p>
+      <w:pPr>
+        <w:rPr>
+          <w:rFonts w:cs="Times New Roman"/>
+          <w:szCs w:val="24"/>
+        </w:rPr>
+      </w:pPr>
+      <w:r>
+        <w:rPr>
+          <w:rFonts w:cs="Times New Roman"/>
+          <w:szCs w:val="24"/>
+        </w:rPr>
+        <w:t>..........State 0: No critical timing found in-&gt;clk. (10 iterations.)</w:t>
+      </w:r>
+    </w:p>
+    <w:p>
+      <w:pPr>
+        <w:rPr>
+          <w:rFonts w:cs="Times New Roman"/>
+          <w:szCs w:val="24"/>
+        </w:rPr>
+      </w:pPr>
+      <w:r>
+        <w:rPr>
+          <w:rFonts w:cs="Times New Roman"/>
+          <w:szCs w:val="24"/>
+        </w:rPr>
+        <w:t>...</w:t>
       </w:r>
       <w:proofErr w:type="spellStart"/>
       <w:r>
@@ -17266,132 +17202,7 @@
           <w:rFonts w:cs="Times New Roman"/>
           <w:szCs w:val="24"/>
         </w:rPr>
-        <w:t>mitll_nott</w:t>
-      </w:r>
-      <w:proofErr w:type="spellEnd"/>
-      <w:r>
-        <w:rPr>
-          <w:rFonts w:cs="Times New Roman"/>
-          <w:szCs w:val="24"/>
-        </w:rPr>
-        <w:t>\mitll_nott.js: Finding all states.</w:t>
-      </w:r>
-    </w:p>
-    <w:p>
-      <w:pPr>
-        <w:rPr>
-          <w:rFonts w:cs="Times New Roman"/>
-          <w:szCs w:val="24"/>
-        </w:rPr>
-      </w:pPr>
-      <w:r>
-        <w:rPr>
-          <w:rFonts w:cs="Times New Roman"/>
-          <w:szCs w:val="24"/>
-        </w:rPr>
-        <w:t>State 0: Input "</w:t>
-      </w:r>
-      <w:proofErr w:type="spellStart"/>
-      <w:r>
-        <w:rPr>
-          <w:rFonts w:cs="Times New Roman"/>
-          <w:szCs w:val="24"/>
-        </w:rPr>
-        <w:t>clk</w:t>
-      </w:r>
-      <w:proofErr w:type="spellEnd"/>
-      <w:r>
-        <w:rPr>
-          <w:rFonts w:cs="Times New Roman"/>
-          <w:szCs w:val="24"/>
-        </w:rPr>
-        <w:t>" -&gt; Output "out" after 1.375E-11 s.</w:t>
-      </w:r>
-    </w:p>
-    <w:p>
-      <w:pPr>
-        <w:rPr>
-          <w:rFonts w:cs="Times New Roman"/>
-          <w:szCs w:val="24"/>
-        </w:rPr>
-      </w:pPr>
-      <w:r>
-        <w:rPr>
-          <w:rFonts w:cs="Times New Roman"/>
-          <w:szCs w:val="24"/>
-        </w:rPr>
-        <w:t>States found: 2</w:t>
-      </w:r>
-    </w:p>
-    <w:p>
-      <w:pPr>
-        <w:rPr>
-          <w:rFonts w:cs="Times New Roman"/>
-          <w:szCs w:val="24"/>
-        </w:rPr>
-      </w:pPr>
-      <w:proofErr w:type="gramStart"/>
-      <w:r>
-        <w:rPr>
-          <w:rFonts w:cs="Times New Roman"/>
-          <w:szCs w:val="24"/>
-        </w:rPr>
-        <w:t>.....</w:t>
-      </w:r>
-      <w:proofErr w:type="gramEnd"/>
-      <w:r>
-        <w:rPr>
-          <w:rFonts w:cs="Times New Roman"/>
-          <w:szCs w:val="24"/>
-        </w:rPr>
-        <w:t>State 0: No critical timing found in-&gt;in. (5 iterations.)</w:t>
-      </w:r>
-    </w:p>
-    <w:p>
-      <w:pPr>
-        <w:rPr>
-          <w:rFonts w:cs="Times New Roman"/>
-          <w:szCs w:val="24"/>
-        </w:rPr>
-      </w:pPr>
-      <w:r>
-        <w:rPr>
-          <w:rFonts w:cs="Times New Roman"/>
-          <w:szCs w:val="24"/>
-        </w:rPr>
-        <w:t>..........State 0: No critical timing found in-&gt;clk. (10 iterations.)</w:t>
-      </w:r>
-    </w:p>
-    <w:p>
-      <w:pPr>
-        <w:rPr>
-          <w:rFonts w:cs="Times New Roman"/>
-          <w:szCs w:val="24"/>
-        </w:rPr>
-      </w:pPr>
-      <w:r>
-        <w:rPr>
-          <w:rFonts w:cs="Times New Roman"/>
-          <w:szCs w:val="24"/>
-        </w:rPr>
-        <w:t>...</w:t>
-      </w:r>
-      <w:proofErr w:type="spellStart"/>
-      <w:proofErr w:type="gramStart"/>
-      <w:r>
-        <w:rPr>
-          <w:rFonts w:cs="Times New Roman"/>
-          <w:szCs w:val="24"/>
-        </w:rPr>
-        <w:t>x.xxxx</w:t>
-      </w:r>
-      <w:proofErr w:type="gramEnd"/>
-      <w:r>
-        <w:rPr>
-          <w:rFonts w:cs="Times New Roman"/>
-          <w:szCs w:val="24"/>
-        </w:rPr>
-        <w:t>.State</w:t>
+        <w:t>x.xxxx.State</w:t>
       </w:r>
       <w:proofErr w:type="spellEnd"/>
       <w:r>
@@ -17937,6 +17748,7 @@
             <w:id w:val="-573587230"/>
             <w:bibliography/>
           </w:sdtPr>
+          <w:sdtEndPr/>
           <w:sdtContent>
             <w:p>
               <w:pPr>
@@ -18183,14 +17995,14 @@
         <w:spacing w:after="240"/>
       </w:pPr>
       <w:bookmarkStart w:id="64" w:name="_Ref513126988"/>
-      <w:bookmarkStart w:id="65" w:name="_Ref513125638"/>
-      <w:bookmarkStart w:id="66" w:name="_Toc514234931"/>
+      <w:bookmarkStart w:id="65" w:name="_Toc514234931"/>
+      <w:bookmarkStart w:id="66" w:name="_Ref513125638"/>
       <w:r>
         <w:lastRenderedPageBreak/>
         <w:t>Appendix A – Enlarged RSFQ circuit schematics</w:t>
       </w:r>
       <w:bookmarkEnd w:id="64"/>
-      <w:bookmarkEnd w:id="66"/>
+      <w:bookmarkEnd w:id="65"/>
     </w:p>
     <w:p>
       <w:pPr>
@@ -18856,7 +18668,7 @@
       <w:r>
         <w:t xml:space="preserve"> – Parameter values for RSFQ cell library</w:t>
       </w:r>
-      <w:bookmarkEnd w:id="65"/>
+      <w:bookmarkEnd w:id="66"/>
       <w:bookmarkEnd w:id="76"/>
     </w:p>
     <w:p>
@@ -37066,6 +36878,7 @@
           <w:dataBinding w:prefixMappings="xmlns:ns0='http://purl.org/dc/elements/1.1/' xmlns:ns1='http://schemas.openxmlformats.org/package/2006/metadata/core-properties' " w:xpath="/ns1:coreProperties[1]/ns0:title[1]" w:storeItemID="{6C3C8BC8-F283-45AE-878A-BAB7291924A1}"/>
           <w:text/>
         </w:sdtPr>
+        <w:sdtEndPr/>
         <w:sdtContent>
           <w:p>
             <w:pPr>
@@ -38752,6 +38565,7 @@
     <w:rsid w:val="007D7FF6"/>
     <w:rsid w:val="009163CA"/>
     <w:rsid w:val="009722F9"/>
+    <w:rsid w:val="009B2362"/>
     <w:rsid w:val="00A11763"/>
     <w:rsid w:val="00A65FE4"/>
     <w:rsid w:val="00B77DA9"/>
@@ -39597,7 +39411,7 @@
 </file>
 
 <file path=customXml/itemProps1.xml><?xml version="1.0" encoding="utf-8"?>
-<ds:datastoreItem xmlns:ds="http://schemas.openxmlformats.org/officeDocument/2006/customXml" ds:itemID="{B24AC542-72D7-4CFF-ABBB-D69A0F864D6C}">
+<ds:datastoreItem xmlns:ds="http://schemas.openxmlformats.org/officeDocument/2006/customXml" ds:itemID="{6A6CC398-F772-4C84-891F-D2972F3782C1}">
   <ds:schemaRefs>
     <ds:schemaRef ds:uri="http://schemas.openxmlformats.org/officeDocument/2006/bibliography"/>
   </ds:schemaRefs>

</xml_diff>